<commit_message>
Better SA and QA sections
</commit_message>
<xml_diff>
--- a/Project and Deliverables/Literature Review/Literature Review.docx
+++ b/Project and Deliverables/Literature Review/Literature Review.docx
@@ -190,7 +190,7 @@
         <w:fldChar w:fldCharType="begin" w:fldLock="1"/>
       </w:r>
       <w:r>
-        <w:instrText>ADDIN CSL_CITATION {"citationItems":[{"id":"ITEM-1","itemData":{"author":[{"dropping-particle":"","family":"Kirkpatrick","given":"S","non-dropping-particle":"","parse-names":false,"suffix":""},{"dropping-particle":"","family":"Gelatt","given":"; C D","non-dropping-particle":"","parse-names":false,"suffix":""},{"dropping-particle":"","family":"Vecchi","given":"; M P","non-dropping-particle":"","parse-names":false,"suffix":""}],"container-title":"New Series","id":"ITEM-1","issue":"4598","issued":{"date-parts":[["1983"]]},"page":"671-680","title":"Optimization by Simulated Annealing","type":"article-journal","volume":"220"},"uris":["http://www.mendeley.com/documents/?uuid=ba83c252-fa0a-30db-b0c0-fd21556d2e25"]}],"mendeley":{"formattedCitation":"(Kirkpatrick, Gelatt and Vecchi, 1983)","plainTextFormattedCitation":"(Kirkpatrick, Gelatt and Vecchi, 1983)","previouslyFormattedCitation":"(Kirkpatrick, Gelatt and Vecchi, 1983)"},"properties":{"noteIndex":0},"schema":"https://github.com/citation-style-language/schema/raw/master/csl-citation.json"}</w:instrText>
+        <w:instrText>ADDIN CSL_CITATION {"citationItems":[{"id":"ITEM-1","itemData":{"author":[{"dropping-particle":"","family":"Kirkpatrick","given":"S","non-dropping-particle":"","parse-names":false,"suffix":""},{"dropping-particle":"","family":"Gelatt","given":"; C D","non-dropping-particle":"","parse-names":false,"suffix":""},{"dropping-particle":"","family":"Vecchi","given":"; M P","non-dropping-particle":"","parse-names":false,"suffix":""}],"container-title":"New Series","id":"ITEM-1","issue":"4598","issued":{"date-parts":[["1983"]]},"page":"671-680","title":"Optimization by Simulated Annealing","type":"article-journal","volume":"220"},"uris":["http://www.mendeley.com/documents/?uuid=abef6271-a69b-4dcc-99f9-4320e6a1fb2a"]}],"mendeley":{"formattedCitation":"(Kirkpatrick, Gelatt and Vecchi, 1983)","plainTextFormattedCitation":"(Kirkpatrick, Gelatt and Vecchi, 1983)","previouslyFormattedCitation":"(Kirkpatrick, Gelatt and Vecchi, 1983)"},"properties":{"noteIndex":0},"schema":"https://github.com/citation-style-language/schema/raw/master/csl-citation.json"}</w:instrText>
       </w:r>
       <w:r>
         <w:fldChar w:fldCharType="separate"/>
@@ -273,7 +273,44 @@
         <w:rPr>
           <w:lang w:eastAsia="en-GB"/>
         </w:rPr>
-        <w:t xml:space="preserve">. </w:t>
+        <w:t xml:space="preserve"> </w:t>
+      </w:r>
+      <w:r>
+        <w:rPr>
+          <w:lang w:eastAsia="en-GB"/>
+        </w:rPr>
+        <w:fldChar w:fldCharType="begin" w:fldLock="1"/>
+      </w:r>
+      <w:r>
+        <w:rPr>
+          <w:lang w:eastAsia="en-GB"/>
+        </w:rPr>
+        <w:instrText>ADDIN CSL_CITATION {"citationItems":[{"id":"ITEM-1","itemData":{"author":[{"dropping-particle":"","family":"Kirkpatrick","given":"S","non-dropping-particle":"","parse-names":false,"suffix":""},{"dropping-particle":"","family":"Gelatt","given":"; C D","non-dropping-particle":"","parse-names":false,"suffix":""},{"dropping-particle":"","family":"Vecchi","given":"; M P","non-dropping-particle":"","parse-names":false,"suffix":""}],"container-title":"New Series","id":"ITEM-1","issue":"4598","issued":{"date-parts":[["1983"]]},"page":"671-680","title":"Optimization by Simulated Annealing","type":"article-journal","volume":"220"},"uris":["http://www.mendeley.com/documents/?uuid=abef6271-a69b-4dcc-99f9-4320e6a1fb2a"]},{"id":"ITEM-2","itemData":{"author":[{"dropping-particle":"","family":"Bertsimas","given":"Dimitris","non-dropping-particle":"","parse-names":false,"suffix":""},{"dropping-particle":"","family":"Tsitsiklis","given":"John","non-dropping-particle":"","parse-names":false,"suffix":""}],"container-title":"Statistical Science","id":"ITEM-2","issue":"1","issued":{"date-parts":[["1993"]]},"page":"10-15","title":"Simulated Annealing","type":"article-journal","volume":"8"},"uris":["http://www.mendeley.com/documents/?uuid=8a1d85ad-422b-35f1-a84e-a8ef531b05aa"]}],"mendeley":{"formattedCitation":"(Kirkpatrick, Gelatt and Vecchi, 1983; Bertsimas and Tsitsiklis, 1993)","plainTextFormattedCitation":"(Kirkpatrick, Gelatt and Vecchi, 1983; Bertsimas and Tsitsiklis, 1993)","previouslyFormattedCitation":"(Kirkpatrick, Gelatt and Vecchi, 1983; Bertsimas and Tsitsiklis, 1993)"},"properties":{"noteIndex":0},"schema":"https://github.com/citation-style-language/schema/raw/master/csl-citation.json"}</w:instrText>
+      </w:r>
+      <w:r>
+        <w:rPr>
+          <w:lang w:eastAsia="en-GB"/>
+        </w:rPr>
+        <w:fldChar w:fldCharType="separate"/>
+      </w:r>
+      <w:r>
+        <w:rPr>
+          <w:noProof/>
+          <w:lang w:eastAsia="en-GB"/>
+        </w:rPr>
+        <w:t>(Kirkpatrick, Gelatt and Vecchi, 1983; Bertsimas and Tsitsiklis, 1993)</w:t>
+      </w:r>
+      <w:r>
+        <w:rPr>
+          <w:lang w:eastAsia="en-GB"/>
+        </w:rPr>
+        <w:fldChar w:fldCharType="end"/>
+      </w:r>
+      <w:r>
+        <w:rPr>
+          <w:lang w:eastAsia="en-GB"/>
+        </w:rPr>
+        <w:t xml:space="preserve"> </w:t>
       </w:r>
       <w:r>
         <w:rPr>
@@ -323,7 +360,62 @@
         <w:rPr>
           <w:lang w:eastAsia="en-GB"/>
         </w:rPr>
-        <w:t>If that rate is low enough (reference), we are guaranteed to find a global optimum. However, it is possible to find good approximations of the optima significantly faster at higher cooling rates.</w:t>
+        <w:t>If that rate is low enough</w:t>
+      </w:r>
+      <w:r>
+        <w:rPr>
+          <w:lang w:eastAsia="en-GB"/>
+        </w:rPr>
+        <w:t xml:space="preserve">, </w:t>
+      </w:r>
+      <w:r>
+        <w:rPr>
+          <w:lang w:eastAsia="en-GB"/>
+        </w:rPr>
+        <w:t>we are guaranteed to find a global optimum</w:t>
+      </w:r>
+      <w:r>
+        <w:rPr>
+          <w:lang w:eastAsia="en-GB"/>
+        </w:rPr>
+        <w:t xml:space="preserve"> </w:t>
+      </w:r>
+      <w:r>
+        <w:rPr>
+          <w:lang w:eastAsia="en-GB"/>
+        </w:rPr>
+        <w:fldChar w:fldCharType="begin" w:fldLock="1"/>
+      </w:r>
+      <w:r>
+        <w:rPr>
+          <w:lang w:eastAsia="en-GB"/>
+        </w:rPr>
+        <w:instrText>ADDIN CSL_CITATION {"citationItems":[{"id":"ITEM-1","itemData":{"DOI":"10.1080/01621459.2013.872993","ISSN":"1537274X","abstract":"Simulated annealing has been widely used in the solution of optimization problems. As known by many researchers, the global optima cannot be guaranteed to be located by simulated annealing unless a...","author":[{"dropping-particle":"","family":"Liang","given":"Faming","non-dropping-particle":"","parse-names":false,"suffix":""},{"dropping-particle":"","family":"Cheng","given":"Yichen","non-dropping-particle":"","parse-names":false,"suffix":""},{"dropping-particle":"","family":"Lin","given":"Guang","non-dropping-particle":"","parse-names":false,"suffix":""}],"container-title":"https://doi.org/10.1080/01621459.2013.872993","id":"ITEM-1","issue":"506","issued":{"date-parts":[["2014"]]},"page":"847-863","publisher":"Taylor &amp; Francis","title":"Simulated Stochastic Approximation Annealing for Global Optimization With a Square-Root Cooling Schedule","type":"article-journal","volume":"109"},"uris":["http://www.mendeley.com/documents/?uuid=31f84370-f046-3587-8130-fb416d11d398"]}],"mendeley":{"formattedCitation":"(Liang, Cheng and Lin, 2014)","plainTextFormattedCitation":"(Liang, Cheng and Lin, 2014)","previouslyFormattedCitation":"(Liang, Cheng and Lin, 2014)"},"properties":{"noteIndex":0},"schema":"https://github.com/citation-style-language/schema/raw/master/csl-citation.json"}</w:instrText>
+      </w:r>
+      <w:r>
+        <w:rPr>
+          <w:lang w:eastAsia="en-GB"/>
+        </w:rPr>
+        <w:fldChar w:fldCharType="separate"/>
+      </w:r>
+      <w:r>
+        <w:rPr>
+          <w:noProof/>
+          <w:lang w:eastAsia="en-GB"/>
+        </w:rPr>
+        <w:t>(Liang, Cheng and Lin, 2014)</w:t>
+      </w:r>
+      <w:r>
+        <w:rPr>
+          <w:lang w:eastAsia="en-GB"/>
+        </w:rPr>
+        <w:fldChar w:fldCharType="end"/>
+      </w:r>
+      <w:r>
+        <w:rPr>
+          <w:lang w:eastAsia="en-GB"/>
+        </w:rPr>
+        <w:t>. However, it is possible to find good approximations of the optima significantly faster at higher cooling rates.</w:t>
       </w:r>
     </w:p>
     <w:p>
@@ -376,25 +468,13 @@
         <w:rPr>
           <w:lang w:eastAsia="en-GB"/>
         </w:rPr>
-        <w:t>explor</w:t>
-      </w:r>
-      <w:r>
-        <w:rPr>
-          <w:lang w:eastAsia="en-GB"/>
-        </w:rPr>
-        <w:t>e</w:t>
-      </w:r>
-      <w:r>
-        <w:rPr>
-          <w:lang w:eastAsia="en-GB"/>
-        </w:rPr>
-        <w:t xml:space="preserve"> and exploi</w:t>
-      </w:r>
-      <w:r>
-        <w:rPr>
-          <w:lang w:eastAsia="en-GB"/>
-        </w:rPr>
-        <w:t>t</w:t>
+        <w:t xml:space="preserve">explore the search space and find </w:t>
+      </w:r>
+      <w:r>
+        <w:rPr>
+          <w:lang w:eastAsia="en-GB"/>
+        </w:rPr>
+        <w:t>the optimal solution</w:t>
       </w:r>
       <w:r>
         <w:rPr>
@@ -406,13 +486,32 @@
         <w:rPr>
           <w:lang w:eastAsia="en-GB"/>
         </w:rPr>
-        <w:t>during the optimization</w:t>
-      </w:r>
-      <w:r>
-        <w:rPr>
-          <w:lang w:eastAsia="en-GB"/>
-        </w:rPr>
-        <w:t xml:space="preserve"> process</w:t>
+        <w:fldChar w:fldCharType="begin" w:fldLock="1"/>
+      </w:r>
+      <w:r>
+        <w:rPr>
+          <w:lang w:eastAsia="en-GB"/>
+        </w:rPr>
+        <w:instrText>ADDIN CSL_CITATION {"citationItems":[{"id":"ITEM-1","itemData":{"DOI":"10.1017/9781108164085","ISBN":"9781108164085","abstract":"Artificial intelligence, including machine learning, has emerged as a transformational science and engineering discipline. Artificial Intelligence: Foundations of Computational Agents presents AI using a coherent framework to study the design of intelligent computational agents. By showing how the basic approaches fit into a multidimensional design space, readers learn the fundamentals without losing sight of the bigger picture. The new edition also features expanded coverage on machine learning material, as well as on the social and ethical consequences of AI and ML. The book balances theory and experiment, showing how to link them together, and develops the science of AI together with its engineering applications. Although structured as an undergraduate and graduate textbook, the book's straightforward, self-contained style will also appeal to an audience of professionals, researchers, and independent learners. The second edition is well-supported by strong pedagogical features and online resources to enhance student comprehension.","author":[{"dropping-particle":"","family":"Poole","given":"David L.","non-dropping-particle":"","parse-names":false,"suffix":""},{"dropping-particle":"","family":"Mackworth","given":"Alan K.","non-dropping-particle":"","parse-names":false,"suffix":""}],"id":"ITEM-1","issued":{"date-parts":[["2017","9","25"]]},"page":"136-137","publisher":"Cambridge University Press","title":"Artificial Intelligence: Foundations of Computational Agents","type":"article-journal"},"uris":["http://www.mendeley.com/documents/?uuid=aba39535-2e81-3a65-a268-5b7c1a4c9d05"]}],"mendeley":{"formattedCitation":"(Poole and Mackworth, 2017)","plainTextFormattedCitation":"(Poole and Mackworth, 2017)","previouslyFormattedCitation":"(Poole and Mackworth, 2017)"},"properties":{"noteIndex":0},"schema":"https://github.com/citation-style-language/schema/raw/master/csl-citation.json"}</w:instrText>
+      </w:r>
+      <w:r>
+        <w:rPr>
+          <w:lang w:eastAsia="en-GB"/>
+        </w:rPr>
+        <w:fldChar w:fldCharType="separate"/>
+      </w:r>
+      <w:r>
+        <w:rPr>
+          <w:noProof/>
+          <w:lang w:eastAsia="en-GB"/>
+        </w:rPr>
+        <w:t>(Poole and Mackworth, 2017)</w:t>
+      </w:r>
+      <w:r>
+        <w:rPr>
+          <w:lang w:eastAsia="en-GB"/>
+        </w:rPr>
+        <w:fldChar w:fldCharType="end"/>
       </w:r>
       <w:r>
         <w:rPr>
@@ -436,13 +535,25 @@
         <w:rPr>
           <w:lang w:eastAsia="en-GB"/>
         </w:rPr>
-        <w:t>high temperature to allow the algorithm to “explore”</w:t>
-      </w:r>
-      <w:r>
-        <w:rPr>
-          <w:lang w:eastAsia="en-GB"/>
-        </w:rPr>
-        <w:t xml:space="preserve">. At that point the algorithm </w:t>
+        <w:t>high temperature</w:t>
+      </w:r>
+      <w:r>
+        <w:rPr>
+          <w:lang w:eastAsia="en-GB"/>
+        </w:rPr>
+        <w:t xml:space="preserve">. </w:t>
+      </w:r>
+      <w:r>
+        <w:rPr>
+          <w:lang w:eastAsia="en-GB"/>
+        </w:rPr>
+        <w:t>At</w:t>
+      </w:r>
+      <w:r>
+        <w:rPr>
+          <w:lang w:eastAsia="en-GB"/>
+        </w:rPr>
+        <w:t xml:space="preserve"> that point the algorithm </w:t>
       </w:r>
       <w:r>
         <w:rPr>
@@ -466,6 +577,12 @@
         <w:rPr>
           <w:lang w:eastAsia="en-GB"/>
         </w:rPr>
+        <w:t xml:space="preserve"> – this is when exploration happens</w:t>
+      </w:r>
+      <w:r>
+        <w:rPr>
+          <w:lang w:eastAsia="en-GB"/>
+        </w:rPr>
         <w:t>.</w:t>
       </w:r>
       <w:r>
@@ -474,15 +591,6 @@
         </w:rPr>
         <w:t xml:space="preserve"> </w:t>
       </w:r>
-    </w:p>
-    <w:p>
-      <w:pPr>
-        <w:spacing w:line="360" w:lineRule="auto"/>
-        <w:rPr>
-          <w:rFonts w:ascii="Times New Roman" w:eastAsia="Times New Roman" w:hAnsi="Times New Roman" w:cs="Times New Roman"/>
-          <w:lang w:eastAsia="en-GB"/>
-        </w:rPr>
-      </w:pPr>
       <w:r>
         <w:rPr>
           <w:lang w:eastAsia="en-GB"/>
@@ -499,7 +607,19 @@
         <w:rPr>
           <w:lang w:eastAsia="en-GB"/>
         </w:rPr>
-        <w:t xml:space="preserve">the algorithm prioritizes advantageous moves, and that is when exploitation happens. The algorithm acts like </w:t>
+        <w:t>the algorithm prioritizes advantageous moves</w:t>
+      </w:r>
+      <w:r>
+        <w:rPr>
+          <w:lang w:eastAsia="en-GB"/>
+        </w:rPr>
+        <w:t>. It</w:t>
+      </w:r>
+      <w:r>
+        <w:rPr>
+          <w:lang w:eastAsia="en-GB"/>
+        </w:rPr>
+        <w:t xml:space="preserve"> acts like </w:t>
       </w:r>
       <w:r>
         <w:rPr>
@@ -511,7 +631,19 @@
         <w:rPr>
           <w:lang w:eastAsia="en-GB"/>
         </w:rPr>
-        <w:t xml:space="preserve"> and tries to find the optima. As we shift from higher to lower temperature</w:t>
+        <w:t xml:space="preserve"> and tries to find the </w:t>
+      </w:r>
+      <w:r>
+        <w:rPr>
+          <w:lang w:eastAsia="en-GB"/>
+        </w:rPr>
+        <w:t>best solution</w:t>
+      </w:r>
+      <w:r>
+        <w:rPr>
+          <w:lang w:eastAsia="en-GB"/>
+        </w:rPr>
+        <w:t>. As we shift from higher to lower temperature</w:t>
       </w:r>
       <w:r>
         <w:rPr>
@@ -636,7 +768,7 @@
         <w:rPr>
           <w:lang w:eastAsia="en-GB"/>
         </w:rPr>
-        <w:t xml:space="preserve"> and </w:t>
+        <w:t xml:space="preserve"> (neighbour of node </w:t>
       </w:r>
       <w:r>
         <w:rPr>
@@ -644,25 +776,19 @@
           <w:iCs/>
           <w:lang w:eastAsia="en-GB"/>
         </w:rPr>
-        <w:t>evaluation(x)</w:t>
-      </w:r>
-      <w:r>
-        <w:rPr>
-          <w:lang w:eastAsia="en-GB"/>
-        </w:rPr>
-        <w:t xml:space="preserve"> be the function that evaluates the </w:t>
-      </w:r>
-      <w:r>
-        <w:rPr>
-          <w:lang w:eastAsia="en-GB"/>
-        </w:rPr>
-        <w:t>energy</w:t>
-      </w:r>
-      <w:r>
-        <w:rPr>
-          <w:lang w:eastAsia="en-GB"/>
-        </w:rPr>
-        <w:t xml:space="preserve"> of the node </w:t>
+        <w:t>c</w:t>
+      </w:r>
+      <w:r>
+        <w:rPr>
+          <w:lang w:eastAsia="en-GB"/>
+        </w:rPr>
+        <w:t>)</w:t>
+      </w:r>
+      <w:r>
+        <w:rPr>
+          <w:lang w:eastAsia="en-GB"/>
+        </w:rPr>
+        <w:t xml:space="preserve"> and </w:t>
       </w:r>
       <w:r>
         <w:rPr>
@@ -670,49 +796,25 @@
           <w:iCs/>
           <w:lang w:eastAsia="en-GB"/>
         </w:rPr>
-        <w:t>x</w:t>
-      </w:r>
-      <w:r>
-        <w:rPr>
-          <w:lang w:eastAsia="en-GB"/>
-        </w:rPr>
-        <w:t xml:space="preserve">. Then the </w:t>
-      </w:r>
-      <w:r>
-        <w:rPr>
-          <w:lang w:eastAsia="en-GB"/>
-        </w:rPr>
-        <w:t>quality</w:t>
-      </w:r>
-      <w:r>
-        <w:rPr>
-          <w:lang w:eastAsia="en-GB"/>
-        </w:rPr>
-        <w:t xml:space="preserve"> of </w:t>
-      </w:r>
-      <w:r>
-        <w:rPr>
-          <w:lang w:eastAsia="en-GB"/>
-        </w:rPr>
-        <w:t xml:space="preserve">the </w:t>
-      </w:r>
-      <w:r>
-        <w:rPr>
-          <w:lang w:eastAsia="en-GB"/>
-        </w:rPr>
-        <w:t>move</w:t>
-      </w:r>
-      <w:r>
-        <w:rPr>
-          <w:lang w:eastAsia="en-GB"/>
-        </w:rPr>
-        <w:t>, or the energy transition,</w:t>
-      </w:r>
-      <w:r>
-        <w:rPr>
-          <w:lang w:eastAsia="en-GB"/>
-        </w:rPr>
-        <w:t xml:space="preserve"> (</w:t>
+        <w:t>evaluation(x)</w:t>
+      </w:r>
+      <w:r>
+        <w:rPr>
+          <w:lang w:eastAsia="en-GB"/>
+        </w:rPr>
+        <w:t xml:space="preserve"> be the function that evaluates the </w:t>
+      </w:r>
+      <w:r>
+        <w:rPr>
+          <w:lang w:eastAsia="en-GB"/>
+        </w:rPr>
+        <w:t>energy</w:t>
+      </w:r>
+      <w:r>
+        <w:rPr>
+          <w:lang w:eastAsia="en-GB"/>
+        </w:rPr>
+        <w:t xml:space="preserve"> of the node </w:t>
       </w:r>
       <w:r>
         <w:rPr>
@@ -720,6 +822,32 @@
           <w:iCs/>
           <w:lang w:eastAsia="en-GB"/>
         </w:rPr>
+        <w:t>x</w:t>
+      </w:r>
+      <w:r>
+        <w:rPr>
+          <w:lang w:eastAsia="en-GB"/>
+        </w:rPr>
+        <w:t xml:space="preserve">. Then </w:t>
+      </w:r>
+      <w:r>
+        <w:rPr>
+          <w:lang w:eastAsia="en-GB"/>
+        </w:rPr>
+        <w:t>the energy transition</w:t>
+      </w:r>
+      <w:r>
+        <w:rPr>
+          <w:lang w:eastAsia="en-GB"/>
+        </w:rPr>
+        <w:t xml:space="preserve"> (</w:t>
+      </w:r>
+      <w:r>
+        <w:rPr>
+          <w:i/>
+          <w:iCs/>
+          <w:lang w:eastAsia="en-GB"/>
+        </w:rPr>
         <w:t>ΔE</w:t>
       </w:r>
       <w:r>
@@ -738,31 +866,7 @@
         <w:rPr>
           <w:lang w:eastAsia="en-GB"/>
         </w:rPr>
-        <w:t xml:space="preserve"> the following formula</w:t>
-      </w:r>
-      <w:r>
-        <w:rPr>
-          <w:lang w:eastAsia="en-GB"/>
-        </w:rPr>
-        <w:t xml:space="preserve">, </w:t>
-      </w:r>
-      <w:r>
-        <w:rPr>
-          <w:lang w:eastAsia="en-GB"/>
-        </w:rPr>
-        <w:t xml:space="preserve">when </w:t>
-      </w:r>
-      <w:r>
-        <w:rPr>
-          <w:lang w:eastAsia="en-GB"/>
-        </w:rPr>
-        <w:t>minimizing</w:t>
-      </w:r>
-      <w:r>
-        <w:rPr>
-          <w:lang w:eastAsia="en-GB"/>
-        </w:rPr>
-        <w:t>:</w:t>
+        <w:t xml:space="preserve"> the following formula:</w:t>
       </w:r>
     </w:p>
     <w:p>
@@ -792,7 +896,34 @@
           <w:iCs/>
           <w:lang w:eastAsia="en-GB"/>
         </w:rPr>
-        <w:t>ΔE = evaluation(c) - evaluation(n)</w:t>
+        <w:t xml:space="preserve">ΔE = </w:t>
+      </w:r>
+      <w:r>
+        <w:rPr>
+          <w:rFonts w:eastAsia="Times New Roman" w:cs="Times New Roman"/>
+          <w:i/>
+          <w:iCs/>
+          <w:lang w:eastAsia="en-GB"/>
+        </w:rPr>
+        <w:t>evaluation(n)</w:t>
+      </w:r>
+      <w:r>
+        <w:rPr>
+          <w:rFonts w:eastAsia="Times New Roman" w:cs="Times New Roman"/>
+          <w:i/>
+          <w:iCs/>
+          <w:lang w:eastAsia="en-GB"/>
+        </w:rPr>
+        <w:t xml:space="preserve"> - </w:t>
+      </w:r>
+      <w:r>
+        <w:rPr>
+          <w:rFonts w:eastAsia="Times New Roman" w:cs="Times New Roman"/>
+          <w:i/>
+          <w:iCs/>
+          <w:lang w:eastAsia="en-GB"/>
+        </w:rPr>
+        <w:t>evaluation(c)</w:t>
       </w:r>
     </w:p>
     <w:p>
@@ -893,13 +1024,31 @@
         <w:rPr>
           <w:lang w:eastAsia="en-GB"/>
         </w:rPr>
-        <w:t xml:space="preserve"> defines </w:t>
-      </w:r>
-      <w:r>
-        <w:rPr>
-          <w:lang w:eastAsia="en-GB"/>
-        </w:rPr>
-        <w:t xml:space="preserve">the energy drop that the </w:t>
+        <w:t xml:space="preserve"> </w:t>
+      </w:r>
+      <w:r>
+        <w:rPr>
+          <w:lang w:eastAsia="en-GB"/>
+        </w:rPr>
+        <w:t>is an energy transition (</w:t>
+      </w:r>
+      <w:r>
+        <w:rPr>
+          <w:lang w:eastAsia="en-GB"/>
+        </w:rPr>
+        <w:t>negative</w:t>
+      </w:r>
+      <w:r>
+        <w:rPr>
+          <w:lang w:eastAsia="en-GB"/>
+        </w:rPr>
+        <w:t xml:space="preserve"> when minimising)</w:t>
+      </w:r>
+      <w:r>
+        <w:rPr>
+          <w:lang w:eastAsia="en-GB"/>
+        </w:rPr>
+        <w:t xml:space="preserve"> that the </w:t>
       </w:r>
       <w:r>
         <w:rPr>
@@ -911,7 +1060,13 @@
         <w:rPr>
           <w:lang w:eastAsia="en-GB"/>
         </w:rPr>
-        <w:t xml:space="preserve"> will introduce</w:t>
+        <w:t xml:space="preserve"> will </w:t>
+      </w:r>
+      <w:r>
+        <w:rPr>
+          <w:lang w:eastAsia="en-GB"/>
+        </w:rPr>
+        <w:t>introduce,</w:t>
       </w:r>
       <w:r>
         <w:rPr>
@@ -931,6 +1086,12 @@
         <w:rPr>
           <w:lang w:eastAsia="en-GB"/>
         </w:rPr>
+        <w:t xml:space="preserve">is </w:t>
+      </w:r>
+      <w:r>
+        <w:rPr>
+          <w:lang w:eastAsia="en-GB"/>
+        </w:rPr>
         <w:t xml:space="preserve">controlling how </w:t>
       </w:r>
       <w:r>
@@ -951,7 +1112,65 @@
         <w:rPr>
           <w:lang w:eastAsia="en-GB"/>
         </w:rPr>
-        <w:t>choosing this node:</w:t>
+        <w:t>choosing this node</w:t>
+      </w:r>
+      <w:r>
+        <w:rPr>
+          <w:lang w:eastAsia="en-GB"/>
+        </w:rPr>
+        <w:t xml:space="preserve"> </w:t>
+      </w:r>
+      <w:r>
+        <w:rPr>
+          <w:lang w:eastAsia="en-GB"/>
+        </w:rPr>
+        <w:fldChar w:fldCharType="begin" w:fldLock="1"/>
+      </w:r>
+      <w:r>
+        <w:rPr>
+          <w:lang w:eastAsia="en-GB"/>
+        </w:rPr>
+        <w:instrText>ADDIN CSL_CITATION {"citationItems":[{"id":"ITEM-1","itemData":{"abstract":"In this and two companion papers, we report on an extended empirical study of the simulated annealing approach to combinatorial optimization proposed by S. Kirkpatrick et al. That study investigated how best to adapt simulated annealing to particular problems and compared its performance to that of more traditional algorithms. This paper (Part I) discusses annealing and our parameterized generic implementation of it, describes how we adapted this generic algorithm to the graph partitioning problem, and reports how well it compared to standard algorithms like the Kernighan-Lin algorithm. (For sparse random graphs, it tended to outperform Kernighan-Lin as the number of vertices become large, even when its much greater running time was taken into account. It did not perform nearly so well, however, on graphs generated with a built-in geometric structure.) We also discuss how we went about optimizing our implementation, and describe the effects of changing the various annealing parameters or varying the basic annealing algorithm itself. A ew approach to the approximate solution of difficult combinatorial optimization problems recently has been proposed by Kirkpatrick, Gelatt and Vecchi (1983), and independently by Cerny (1985). This simulated annealing approach is based on ideas from statistical mechanics and motivated by an analogy to the behavior of physical systems in the presence of a heat bath. The nonphysicist, however, can view it simply as an enhanced version of the familiar technique of local optimization or iterative improvement, in which an initial solution is repeatedly improved by making small local alterations until no such alteration yields a better solution. Simulated annealing random-izes this procedure in a way that allows for occasional uphill moves (changes that worsen the solution), in an attempt to reduce the probability of becoming stuck in a poor but locally optimal solution. As with local search, simulated annealing can be adapted readily to new problems (even in the absence of deep insight into the problems themselves) and, because of its apparent ability to avoid poor local optima, it offers hope of obtaining significantly better results. These observations, together with the intellectual appeal of the underlying physical analogy, have inspired articles in the popular scientific press (Science 82, 1982 and Physics Today 1982) as well as attempts to apply the approach to a variety of problems, in areas as diverse as VLSI design (Je…","author":[{"dropping-particle":"","family":"Johnson","given":"David S","non-dropping-particle":"","parse-names":false,"suffix":""},{"dropping-particle":"","family":"Aragon","given":"Cecilia R","non-dropping-particle":"","parse-names":false,"suffix":""},{"dropping-particle":"","family":"Mcgeoch","given":"Lyle A","non-dropping-particle":"","parse-names":false,"suffix":""},{"dropping-particle":"","family":"Schevon","given":"Catherine","non-dropping-particle":"","parse-names":false,"suffix":""}],"id":"ITEM-1","issue":"6","issued":{"date-parts":[["1989"]]},"title":"Operations Research Society of America This content downloaded from 128","type":"article-journal","volume":"37"},"uris":["http://www.mendeley.com/documents/?uuid=0ad3d88e-f42d-31a0-9d5c-bc583548525f"]}],"mendeley":{"formattedCitation":"(Johnson &lt;i&gt;et al.&lt;/i&gt;, 1989)","plainTextFormattedCitation":"(Johnson et al., 1989)","previouslyFormattedCitation":"(Johnson &lt;i&gt;et al.&lt;/i&gt;, 1989)"},"properties":{"noteIndex":0},"schema":"https://github.com/citation-style-language/schema/raw/master/csl-citation.json"}</w:instrText>
+      </w:r>
+      <w:r>
+        <w:rPr>
+          <w:lang w:eastAsia="en-GB"/>
+        </w:rPr>
+        <w:fldChar w:fldCharType="separate"/>
+      </w:r>
+      <w:r>
+        <w:rPr>
+          <w:noProof/>
+          <w:lang w:eastAsia="en-GB"/>
+        </w:rPr>
+        <w:t xml:space="preserve">(Johnson </w:t>
+      </w:r>
+      <w:r>
+        <w:rPr>
+          <w:i/>
+          <w:noProof/>
+          <w:lang w:eastAsia="en-GB"/>
+        </w:rPr>
+        <w:t>et al.</w:t>
+      </w:r>
+      <w:r>
+        <w:rPr>
+          <w:noProof/>
+          <w:lang w:eastAsia="en-GB"/>
+        </w:rPr>
+        <w:t>, 1989)</w:t>
+      </w:r>
+      <w:r>
+        <w:rPr>
+          <w:lang w:eastAsia="en-GB"/>
+        </w:rPr>
+        <w:fldChar w:fldCharType="end"/>
+      </w:r>
+      <w:r>
+        <w:rPr>
+          <w:lang w:eastAsia="en-GB"/>
+        </w:rPr>
+        <w:t>.</w:t>
       </w:r>
     </w:p>
     <w:p>
@@ -979,6 +1198,7 @@
               <w:rFonts w:ascii="Cambria Math" w:eastAsia="Times New Roman" w:hAnsi="Cambria Math" w:cs="Times New Roman"/>
               <w:lang w:eastAsia="en-GB"/>
             </w:rPr>
+            <w:lastRenderedPageBreak/>
             <m:t xml:space="preserve">x= </m:t>
           </m:r>
           <m:f>
@@ -1092,7 +1312,56 @@
         <w:rPr>
           <w:lang w:eastAsia="en-GB"/>
         </w:rPr>
-        <w:t>There are many functions that suit this purpose, we will use sigmoid.</w:t>
+        <w:t>There are many functions that suit this purpose</w:t>
+      </w:r>
+      <w:r>
+        <w:rPr>
+          <w:lang w:eastAsia="en-GB"/>
+        </w:rPr>
+        <w:t>, the original being an exponential function</w:t>
+      </w:r>
+      <w:r>
+        <w:rPr>
+          <w:lang w:eastAsia="en-GB"/>
+        </w:rPr>
+        <w:t xml:space="preserve"> </w:t>
+      </w:r>
+      <w:r>
+        <w:rPr>
+          <w:lang w:eastAsia="en-GB"/>
+        </w:rPr>
+        <w:fldChar w:fldCharType="begin" w:fldLock="1"/>
+      </w:r>
+      <w:r>
+        <w:rPr>
+          <w:lang w:eastAsia="en-GB"/>
+        </w:rPr>
+        <w:instrText>ADDIN CSL_CITATION {"citationItems":[{"id":"ITEM-1","itemData":{"author":[{"dropping-particle":"","family":"Kirkpatrick","given":"S","non-dropping-particle":"","parse-names":false,"suffix":""},{"dropping-particle":"","family":"Gelatt","given":"; C D","non-dropping-particle":"","parse-names":false,"suffix":""},{"dropping-particle":"","family":"Vecchi","given":"; M P","non-dropping-particle":"","parse-names":false,"suffix":""}],"container-title":"New Series","id":"ITEM-1","issue":"4598","issued":{"date-parts":[["1983"]]},"page":"671-680","title":"Optimization by Simulated Annealing","type":"article-journal","volume":"220"},"uris":["http://www.mendeley.com/documents/?uuid=abef6271-a69b-4dcc-99f9-4320e6a1fb2a"]}],"mendeley":{"formattedCitation":"(Kirkpatrick, Gelatt and Vecchi, 1983)","plainTextFormattedCitation":"(Kirkpatrick, Gelatt and Vecchi, 1983)","previouslyFormattedCitation":"(Kirkpatrick, Gelatt and Vecchi, 1983)"},"properties":{"noteIndex":0},"schema":"https://github.com/citation-style-language/schema/raw/master/csl-citation.json"}</w:instrText>
+      </w:r>
+      <w:r>
+        <w:rPr>
+          <w:lang w:eastAsia="en-GB"/>
+        </w:rPr>
+        <w:fldChar w:fldCharType="separate"/>
+      </w:r>
+      <w:r>
+        <w:rPr>
+          <w:noProof/>
+          <w:lang w:eastAsia="en-GB"/>
+        </w:rPr>
+        <w:t>(Kirkpatrick, Gelatt and Vecchi, 1983)</w:t>
+      </w:r>
+      <w:r>
+        <w:rPr>
+          <w:lang w:eastAsia="en-GB"/>
+        </w:rPr>
+        <w:fldChar w:fldCharType="end"/>
+      </w:r>
+      <w:r>
+        <w:rPr>
+          <w:lang w:eastAsia="en-GB"/>
+        </w:rPr>
+        <w:t>.</w:t>
       </w:r>
     </w:p>
     <w:p>
@@ -1149,8 +1418,8 @@
             </w:rPr>
             <m:t xml:space="preserve">= </m:t>
           </m:r>
-          <m:f>
-            <m:fPr>
+          <m:sSup>
+            <m:sSupPr>
               <m:ctrlPr>
                 <w:rPr>
                   <w:rFonts w:ascii="Cambria Math" w:eastAsia="Times New Roman" w:hAnsi="Cambria Math" w:cs="Times New Roman"/>
@@ -1159,26 +1428,28 @@
                   <w:lang w:eastAsia="en-GB"/>
                 </w:rPr>
               </m:ctrlPr>
-            </m:fPr>
-            <m:num>
+            </m:sSupPr>
+            <m:e>
               <m:r>
                 <w:rPr>
                   <w:rFonts w:ascii="Cambria Math" w:eastAsia="Times New Roman" w:hAnsi="Cambria Math" w:cs="Times New Roman"/>
+                  <w:sz w:val="24"/>
                   <w:lang w:eastAsia="en-GB"/>
                 </w:rPr>
-                <m:t>1</m:t>
+                <m:t>e</m:t>
               </m:r>
-            </m:num>
-            <m:den>
+            </m:e>
+            <m:sup>
               <m:r>
                 <w:rPr>
                   <w:rFonts w:ascii="Cambria Math" w:eastAsia="Times New Roman" w:hAnsi="Cambria Math" w:cs="Times New Roman"/>
+                  <w:sz w:val="24"/>
                   <w:lang w:eastAsia="en-GB"/>
                 </w:rPr>
-                <m:t>1+</m:t>
+                <m:t>-</m:t>
               </m:r>
-              <m:sSup>
-                <m:sSupPr>
+              <m:f>
+                <m:fPr>
                   <m:ctrlPr>
                     <w:rPr>
                       <w:rFonts w:ascii="Cambria Math" w:eastAsia="Times New Roman" w:hAnsi="Cambria Math" w:cs="Times New Roman"/>
@@ -1187,58 +1458,30 @@
                       <w:lang w:eastAsia="en-GB"/>
                     </w:rPr>
                   </m:ctrlPr>
-                </m:sSupPr>
-                <m:e>
+                </m:fPr>
+                <m:num>
                   <m:r>
                     <w:rPr>
                       <w:rFonts w:ascii="Cambria Math" w:eastAsia="Times New Roman" w:hAnsi="Cambria Math" w:cs="Times New Roman"/>
+                      <w:sz w:val="24"/>
                       <w:lang w:eastAsia="en-GB"/>
                     </w:rPr>
-                    <m:t>e</m:t>
+                    <m:t>∆E</m:t>
                   </m:r>
-                </m:e>
-                <m:sup>
+                </m:num>
+                <m:den>
                   <m:r>
                     <w:rPr>
                       <w:rFonts w:ascii="Cambria Math" w:eastAsia="Times New Roman" w:hAnsi="Cambria Math" w:cs="Times New Roman"/>
+                      <w:sz w:val="24"/>
                       <w:lang w:eastAsia="en-GB"/>
                     </w:rPr>
-                    <m:t>-</m:t>
+                    <m:t>T</m:t>
                   </m:r>
-                  <m:f>
-                    <m:fPr>
-                      <m:ctrlPr>
-                        <w:rPr>
-                          <w:rFonts w:ascii="Cambria Math" w:eastAsia="Times New Roman" w:hAnsi="Cambria Math" w:cs="Times New Roman"/>
-                          <w:i/>
-                          <w:sz w:val="24"/>
-                          <w:lang w:eastAsia="en-GB"/>
-                        </w:rPr>
-                      </m:ctrlPr>
-                    </m:fPr>
-                    <m:num>
-                      <m:r>
-                        <w:rPr>
-                          <w:rFonts w:ascii="Cambria Math" w:eastAsia="Times New Roman" w:hAnsi="Cambria Math" w:cs="Times New Roman"/>
-                          <w:lang w:eastAsia="en-GB"/>
-                        </w:rPr>
-                        <m:t>∆E</m:t>
-                      </m:r>
-                    </m:num>
-                    <m:den>
-                      <m:r>
-                        <w:rPr>
-                          <w:rFonts w:ascii="Cambria Math" w:eastAsia="Times New Roman" w:hAnsi="Cambria Math" w:cs="Times New Roman"/>
-                          <w:lang w:eastAsia="en-GB"/>
-                        </w:rPr>
-                        <m:t>T</m:t>
-                      </m:r>
-                    </m:den>
-                  </m:f>
-                </m:sup>
-              </m:sSup>
-            </m:den>
-          </m:f>
+                </m:den>
+              </m:f>
+            </m:sup>
+          </m:sSup>
         </m:oMath>
       </m:oMathPara>
     </w:p>
@@ -1262,7 +1505,33 @@
         <w:rPr>
           <w:lang w:eastAsia="en-GB"/>
         </w:rPr>
-        <w:t xml:space="preserve">If that probability is higher than a uniformly generated random number, then node </w:t>
+        <w:t xml:space="preserve">When maximizing, the negative sign should be removed from the formula. </w:t>
+      </w:r>
+    </w:p>
+    <w:p>
+      <w:pPr>
+        <w:spacing w:line="360" w:lineRule="auto"/>
+        <w:rPr>
+          <w:lang w:eastAsia="en-GB"/>
+        </w:rPr>
+      </w:pPr>
+      <w:r>
+        <w:rPr>
+          <w:lang w:eastAsia="en-GB"/>
+        </w:rPr>
+        <w:t xml:space="preserve">If that </w:t>
+      </w:r>
+      <w:r>
+        <w:rPr>
+          <w:lang w:eastAsia="en-GB"/>
+        </w:rPr>
+        <w:t xml:space="preserve">acceptance </w:t>
+      </w:r>
+      <w:r>
+        <w:rPr>
+          <w:lang w:eastAsia="en-GB"/>
+        </w:rPr>
+        <w:t xml:space="preserve">probability is higher than a uniformly generated random number, then node </w:t>
       </w:r>
       <w:r>
         <w:rPr>
@@ -1296,13 +1565,7 @@
         <w:rPr>
           <w:lang w:eastAsia="en-GB"/>
         </w:rPr>
-        <w:t>In</w:t>
-      </w:r>
-      <w:r>
-        <w:rPr>
-          <w:lang w:eastAsia="en-GB"/>
-        </w:rPr>
-        <w:t xml:space="preserve"> the original paper, </w:t>
+        <w:t xml:space="preserve">However, when </w:t>
       </w:r>
       <m:oMath>
         <m:r>
@@ -1310,14 +1573,84 @@
             <w:rFonts w:ascii="Cambria Math" w:hAnsi="Cambria Math"/>
             <w:lang w:eastAsia="en-GB"/>
           </w:rPr>
-          <m:t>∆E&gt;0</m:t>
+          <m:t>∆E</m:t>
+        </m:r>
+        <m:r>
+          <w:rPr>
+            <w:rFonts w:ascii="Cambria Math" w:hAnsi="Cambria Math"/>
+            <w:lang w:eastAsia="en-GB"/>
+          </w:rPr>
+          <m:t>≤</m:t>
+        </m:r>
+        <m:r>
+          <w:rPr>
+            <w:rFonts w:ascii="Cambria Math" w:hAnsi="Cambria Math"/>
+            <w:lang w:eastAsia="en-GB"/>
+          </w:rPr>
+          <m:t>0</m:t>
         </m:r>
       </m:oMath>
       <w:r>
         <w:rPr>
-          <w:lang w:eastAsia="en-GB"/>
-        </w:rPr>
-        <w:t xml:space="preserve"> always resulted in choosing the proposed node, but that is not necessary for SA to work. </w:t>
+          <w:rFonts w:eastAsiaTheme="minorEastAsia"/>
+          <w:lang w:eastAsia="en-GB"/>
+        </w:rPr>
+        <w:t xml:space="preserve"> (downhill movement)</w:t>
+      </w:r>
+      <w:r>
+        <w:rPr>
+          <w:lang w:eastAsia="en-GB"/>
+        </w:rPr>
+        <w:t xml:space="preserve">, we will always choose </w:t>
+      </w:r>
+      <w:r>
+        <w:rPr>
+          <w:lang w:eastAsia="en-GB"/>
+        </w:rPr>
+        <w:t>the proposed node</w:t>
+      </w:r>
+      <w:r>
+        <w:rPr>
+          <w:lang w:eastAsia="en-GB"/>
+        </w:rPr>
+        <w:t xml:space="preserve"> </w:t>
+      </w:r>
+      <w:r>
+        <w:rPr>
+          <w:lang w:eastAsia="en-GB"/>
+        </w:rPr>
+        <w:fldChar w:fldCharType="begin" w:fldLock="1"/>
+      </w:r>
+      <w:r>
+        <w:rPr>
+          <w:lang w:eastAsia="en-GB"/>
+        </w:rPr>
+        <w:instrText>ADDIN CSL_CITATION {"citationItems":[{"id":"ITEM-1","itemData":{"author":[{"dropping-particle":"","family":"Kirkpatrick","given":"S","non-dropping-particle":"","parse-names":false,"suffix":""},{"dropping-particle":"","family":"Gelatt","given":"; C D","non-dropping-particle":"","parse-names":false,"suffix":""},{"dropping-particle":"","family":"Vecchi","given":"; M P","non-dropping-particle":"","parse-names":false,"suffix":""}],"container-title":"New Series","id":"ITEM-1","issue":"4598","issued":{"date-parts":[["1983"]]},"page":"671-680","title":"Optimization by Simulated Annealing","type":"article-journal","volume":"220"},"uris":["http://www.mendeley.com/documents/?uuid=abef6271-a69b-4dcc-99f9-4320e6a1fb2a"]}],"mendeley":{"formattedCitation":"(Kirkpatrick, Gelatt and Vecchi, 1983)","plainTextFormattedCitation":"(Kirkpatrick, Gelatt and Vecchi, 1983)","previouslyFormattedCitation":"(Kirkpatrick, Gelatt and Vecchi, 1983)"},"properties":{"noteIndex":0},"schema":"https://github.com/citation-style-language/schema/raw/master/csl-citation.json"}</w:instrText>
+      </w:r>
+      <w:r>
+        <w:rPr>
+          <w:lang w:eastAsia="en-GB"/>
+        </w:rPr>
+        <w:fldChar w:fldCharType="separate"/>
+      </w:r>
+      <w:r>
+        <w:rPr>
+          <w:noProof/>
+          <w:lang w:eastAsia="en-GB"/>
+        </w:rPr>
+        <w:t>(Kirkpatrick, Gelatt and Vecchi, 1983)</w:t>
+      </w:r>
+      <w:r>
+        <w:rPr>
+          <w:lang w:eastAsia="en-GB"/>
+        </w:rPr>
+        <w:fldChar w:fldCharType="end"/>
+      </w:r>
+      <w:r>
+        <w:rPr>
+          <w:lang w:eastAsia="en-GB"/>
+        </w:rPr>
+        <w:t>.</w:t>
       </w:r>
     </w:p>
     <w:p>
@@ -1345,61 +1678,21 @@
               <w:rFonts w:ascii="Cambria Math" w:eastAsia="Times New Roman" w:hAnsi="Cambria Math" w:cs="Times New Roman"/>
               <w:lang w:eastAsia="en-GB"/>
             </w:rPr>
-            <m:t>P</m:t>
+            <m:t>∆E</m:t>
           </m:r>
-          <m:d>
-            <m:dPr>
-              <m:ctrlPr>
-                <w:rPr>
-                  <w:rFonts w:ascii="Cambria Math" w:eastAsia="Times New Roman" w:hAnsi="Cambria Math" w:cs="Times New Roman"/>
-                  <w:i/>
-                  <w:lang w:eastAsia="en-GB"/>
-                </w:rPr>
-              </m:ctrlPr>
-            </m:dPr>
-            <m:e>
-              <m:r>
-                <w:rPr>
-                  <w:rFonts w:ascii="Cambria Math" w:eastAsia="Times New Roman" w:hAnsi="Cambria Math" w:cs="Times New Roman"/>
-                  <w:lang w:eastAsia="en-GB"/>
-                </w:rPr>
-                <m:t>c, n,T</m:t>
-              </m:r>
-            </m:e>
-          </m:d>
           <m:r>
             <w:rPr>
               <w:rFonts w:ascii="Cambria Math" w:eastAsia="Times New Roman" w:hAnsi="Cambria Math" w:cs="Times New Roman"/>
               <w:lang w:eastAsia="en-GB"/>
             </w:rPr>
-            <m:t>&gt;random</m:t>
+            <m:t>≤</m:t>
           </m:r>
-          <m:d>
-            <m:dPr>
-              <m:ctrlPr>
-                <w:rPr>
-                  <w:rFonts w:ascii="Cambria Math" w:eastAsia="Times New Roman" w:hAnsi="Cambria Math" w:cs="Times New Roman"/>
-                  <w:i/>
-                  <w:lang w:eastAsia="en-GB"/>
-                </w:rPr>
-              </m:ctrlPr>
-            </m:dPr>
-            <m:e>
-              <m:r>
-                <w:rPr>
-                  <w:rFonts w:ascii="Cambria Math" w:eastAsia="Times New Roman" w:hAnsi="Cambria Math" w:cs="Times New Roman"/>
-                  <w:lang w:eastAsia="en-GB"/>
-                </w:rPr>
-                <m:t>0,1</m:t>
-              </m:r>
-            </m:e>
-          </m:d>
           <m:r>
             <w:rPr>
               <w:rFonts w:ascii="Cambria Math" w:eastAsia="Times New Roman" w:hAnsi="Cambria Math" w:cs="Times New Roman"/>
               <w:lang w:eastAsia="en-GB"/>
             </w:rPr>
-            <m:t xml:space="preserve">= </m:t>
+            <m:t xml:space="preserve">0 </m:t>
           </m:r>
           <m:d>
             <m:dPr>
@@ -1409,7 +1702,6 @@
                 <w:rPr>
                   <w:rFonts w:ascii="Cambria Math" w:eastAsia="Times New Roman" w:hAnsi="Cambria Math" w:cs="Times New Roman"/>
                   <w:i/>
-                  <w:sz w:val="24"/>
                   <w:lang w:eastAsia="en-GB"/>
                 </w:rPr>
               </m:ctrlPr>
@@ -1421,7 +1713,6 @@
                     <w:rPr>
                       <w:rFonts w:ascii="Cambria Math" w:eastAsia="Times New Roman" w:hAnsi="Cambria Math" w:cs="Times New Roman"/>
                       <w:i/>
-                      <w:sz w:val="24"/>
                       <w:lang w:eastAsia="en-GB"/>
                     </w:rPr>
                   </m:ctrlPr>
@@ -1432,8 +1723,115 @@
                       <w:rFonts w:ascii="Cambria Math" w:eastAsia="Times New Roman" w:hAnsi="Cambria Math" w:cs="Times New Roman"/>
                       <w:lang w:eastAsia="en-GB"/>
                     </w:rPr>
-                    <m:t xml:space="preserve">False       continue </m:t>
+                    <m:t xml:space="preserve">False           </m:t>
                   </m:r>
+                  <m:r>
+                    <w:rPr>
+                      <w:rFonts w:ascii="Cambria Math" w:eastAsia="Times New Roman" w:hAnsi="Cambria Math" w:cs="Times New Roman"/>
+                      <w:lang w:eastAsia="en-GB"/>
+                    </w:rPr>
+                    <m:t>P</m:t>
+                  </m:r>
+                  <m:d>
+                    <m:dPr>
+                      <m:ctrlPr>
+                        <w:rPr>
+                          <w:rFonts w:ascii="Cambria Math" w:eastAsia="Times New Roman" w:hAnsi="Cambria Math" w:cs="Times New Roman"/>
+                          <w:i/>
+                          <w:lang w:eastAsia="en-GB"/>
+                        </w:rPr>
+                      </m:ctrlPr>
+                    </m:dPr>
+                    <m:e>
+                      <m:r>
+                        <w:rPr>
+                          <w:rFonts w:ascii="Cambria Math" w:eastAsia="Times New Roman" w:hAnsi="Cambria Math" w:cs="Times New Roman"/>
+                          <w:lang w:eastAsia="en-GB"/>
+                        </w:rPr>
+                        <m:t>c, n,T</m:t>
+                      </m:r>
+                    </m:e>
+                  </m:d>
+                  <m:r>
+                    <w:rPr>
+                      <w:rFonts w:ascii="Cambria Math" w:eastAsia="Times New Roman" w:hAnsi="Cambria Math" w:cs="Times New Roman"/>
+                      <w:lang w:eastAsia="en-GB"/>
+                    </w:rPr>
+                    <m:t>&gt;random</m:t>
+                  </m:r>
+                  <m:d>
+                    <m:dPr>
+                      <m:ctrlPr>
+                        <w:rPr>
+                          <w:rFonts w:ascii="Cambria Math" w:eastAsia="Times New Roman" w:hAnsi="Cambria Math" w:cs="Times New Roman"/>
+                          <w:i/>
+                          <w:lang w:eastAsia="en-GB"/>
+                        </w:rPr>
+                      </m:ctrlPr>
+                    </m:dPr>
+                    <m:e>
+                      <m:r>
+                        <w:rPr>
+                          <w:rFonts w:ascii="Cambria Math" w:eastAsia="Times New Roman" w:hAnsi="Cambria Math" w:cs="Times New Roman"/>
+                          <w:lang w:eastAsia="en-GB"/>
+                        </w:rPr>
+                        <m:t>0,1</m:t>
+                      </m:r>
+                    </m:e>
+                  </m:d>
+                  <m:r>
+                    <w:rPr>
+                      <w:rFonts w:ascii="Cambria Math" w:eastAsia="Times New Roman" w:hAnsi="Cambria Math" w:cs="Times New Roman"/>
+                      <w:lang w:eastAsia="en-GB"/>
+                    </w:rPr>
+                    <m:t xml:space="preserve">= </m:t>
+                  </m:r>
+                  <m:d>
+                    <m:dPr>
+                      <m:begChr m:val="{"/>
+                      <m:endChr m:val=""/>
+                      <m:ctrlPr>
+                        <w:rPr>
+                          <w:rFonts w:ascii="Cambria Math" w:eastAsia="Times New Roman" w:hAnsi="Cambria Math" w:cs="Times New Roman"/>
+                          <w:i/>
+                          <w:sz w:val="24"/>
+                          <w:lang w:eastAsia="en-GB"/>
+                        </w:rPr>
+                      </m:ctrlPr>
+                    </m:dPr>
+                    <m:e>
+                      <m:eqArr>
+                        <m:eqArrPr>
+                          <m:ctrlPr>
+                            <w:rPr>
+                              <w:rFonts w:ascii="Cambria Math" w:eastAsia="Times New Roman" w:hAnsi="Cambria Math" w:cs="Times New Roman"/>
+                              <w:i/>
+                              <w:sz w:val="24"/>
+                              <w:lang w:eastAsia="en-GB"/>
+                            </w:rPr>
+                          </m:ctrlPr>
+                        </m:eqArrPr>
+                        <m:e>
+                          <m:r>
+                            <w:rPr>
+                              <w:rFonts w:ascii="Cambria Math" w:eastAsia="Times New Roman" w:hAnsi="Cambria Math" w:cs="Times New Roman"/>
+                              <w:lang w:eastAsia="en-GB"/>
+                            </w:rPr>
+                            <m:t xml:space="preserve">False       continue </m:t>
+                          </m:r>
+                        </m:e>
+                        <m:e>
+                          <m:r>
+                            <w:rPr>
+                              <w:rFonts w:ascii="Cambria Math" w:eastAsia="Times New Roman" w:hAnsi="Cambria Math" w:cs="Times New Roman"/>
+                              <w:lang w:eastAsia="en-GB"/>
+                            </w:rPr>
+                            <m:t>True               c←n</m:t>
+                          </m:r>
+                        </m:e>
+                      </m:eqArr>
+                    </m:e>
+                  </m:d>
                 </m:e>
                 <m:e>
                   <m:r>
@@ -1441,7 +1839,14 @@
                       <w:rFonts w:ascii="Cambria Math" w:eastAsia="Times New Roman" w:hAnsi="Cambria Math" w:cs="Times New Roman"/>
                       <w:lang w:eastAsia="en-GB"/>
                     </w:rPr>
-                    <m:t>True               c←n</m:t>
+                    <m:t xml:space="preserve">True            </m:t>
+                  </m:r>
+                  <m:r>
+                    <w:rPr>
+                      <w:rFonts w:ascii="Cambria Math" w:eastAsia="Times New Roman" w:hAnsi="Cambria Math" w:cs="Times New Roman"/>
+                      <w:lang w:eastAsia="en-GB"/>
+                    </w:rPr>
+                    <m:t xml:space="preserve">c ←n                                                                                   </m:t>
                   </m:r>
                 </m:e>
               </m:eqArr>
@@ -1468,14 +1873,76 @@
       </w:pPr>
       <w:r>
         <w:rPr>
-          <w:highlight w:val="yellow"/>
-          <w:lang w:eastAsia="en-GB"/>
-        </w:rPr>
-        <w:t>The pseudocode of SA is given by</w:t>
-      </w:r>
-      <w:r>
-        <w:rPr>
-          <w:highlight w:val="yellow"/>
+          <w:lang w:eastAsia="en-GB"/>
+        </w:rPr>
+        <w:t>P</w:t>
+      </w:r>
+      <w:r>
+        <w:rPr>
+          <w:lang w:eastAsia="en-GB"/>
+        </w:rPr>
+        <w:t>seudocode of SA</w:t>
+      </w:r>
+      <w:r>
+        <w:rPr>
+          <w:lang w:eastAsia="en-GB"/>
+        </w:rPr>
+        <w:t xml:space="preserve"> </w:t>
+      </w:r>
+      <w:r>
+        <w:rPr>
+          <w:lang w:eastAsia="en-GB"/>
+        </w:rPr>
+        <w:fldChar w:fldCharType="begin" w:fldLock="1"/>
+      </w:r>
+      <w:r>
+        <w:rPr>
+          <w:lang w:eastAsia="en-GB"/>
+        </w:rPr>
+        <w:instrText>ADDIN CSL_CITATION {"citationItems":[{"id":"ITEM-1","itemData":{"abstract":"In this and two companion papers, we report on an extended empirical study of the simulated annealing approach to combinatorial optimization proposed by S. Kirkpatrick et al. That study investigated how best to adapt simulated annealing to particular problems and compared its performance to that of more traditional algorithms. This paper (Part I) discusses annealing and our parameterized generic implementation of it, describes how we adapted this generic algorithm to the graph partitioning problem, and reports how well it compared to standard algorithms like the Kernighan-Lin algorithm. (For sparse random graphs, it tended to outperform Kernighan-Lin as the number of vertices become large, even when its much greater running time was taken into account. It did not perform nearly so well, however, on graphs generated with a built-in geometric structure.) We also discuss how we went about optimizing our implementation, and describe the effects of changing the various annealing parameters or varying the basic annealing algorithm itself. A ew approach to the approximate solution of difficult combinatorial optimization problems recently has been proposed by Kirkpatrick, Gelatt and Vecchi (1983), and independently by Cerny (1985). This simulated annealing approach is based on ideas from statistical mechanics and motivated by an analogy to the behavior of physical systems in the presence of a heat bath. The nonphysicist, however, can view it simply as an enhanced version of the familiar technique of local optimization or iterative improvement, in which an initial solution is repeatedly improved by making small local alterations until no such alteration yields a better solution. Simulated annealing random-izes this procedure in a way that allows for occasional uphill moves (changes that worsen the solution), in an attempt to reduce the probability of becoming stuck in a poor but locally optimal solution. As with local search, simulated annealing can be adapted readily to new problems (even in the absence of deep insight into the problems themselves) and, because of its apparent ability to avoid poor local optima, it offers hope of obtaining significantly better results. These observations, together with the intellectual appeal of the underlying physical analogy, have inspired articles in the popular scientific press (Science 82, 1982 and Physics Today 1982) as well as attempts to apply the approach to a variety of problems, in areas as diverse as VLSI design (Je…","author":[{"dropping-particle":"","family":"Johnson","given":"David S","non-dropping-particle":"","parse-names":false,"suffix":""},{"dropping-particle":"","family":"Aragon","given":"Cecilia R","non-dropping-particle":"","parse-names":false,"suffix":""},{"dropping-particle":"","family":"Mcgeoch","given":"Lyle A","non-dropping-particle":"","parse-names":false,"suffix":""},{"dropping-particle":"","family":"Schevon","given":"Catherine","non-dropping-particle":"","parse-names":false,"suffix":""}],"id":"ITEM-1","issue":"6","issued":{"date-parts":[["1989"]]},"title":"Operations Research Society of America This content downloaded from 128","type":"article-journal","volume":"37"},"uris":["http://www.mendeley.com/documents/?uuid=0ad3d88e-f42d-31a0-9d5c-bc583548525f"]}],"mendeley":{"formattedCitation":"(Johnson &lt;i&gt;et al.&lt;/i&gt;, 1989)","plainTextFormattedCitation":"(Johnson et al., 1989)"},"properties":{"noteIndex":0},"schema":"https://github.com/citation-style-language/schema/raw/master/csl-citation.json"}</w:instrText>
+      </w:r>
+      <w:r>
+        <w:rPr>
+          <w:lang w:eastAsia="en-GB"/>
+        </w:rPr>
+        <w:fldChar w:fldCharType="separate"/>
+      </w:r>
+      <w:r>
+        <w:rPr>
+          <w:noProof/>
+          <w:lang w:eastAsia="en-GB"/>
+        </w:rPr>
+        <w:t xml:space="preserve">(Johnson </w:t>
+      </w:r>
+      <w:r>
+        <w:rPr>
+          <w:i/>
+          <w:noProof/>
+          <w:lang w:eastAsia="en-GB"/>
+        </w:rPr>
+        <w:t>et al.</w:t>
+      </w:r>
+      <w:r>
+        <w:rPr>
+          <w:noProof/>
+          <w:lang w:eastAsia="en-GB"/>
+        </w:rPr>
+        <w:t>, 1989)</w:t>
+      </w:r>
+      <w:r>
+        <w:rPr>
+          <w:lang w:eastAsia="en-GB"/>
+        </w:rPr>
+        <w:fldChar w:fldCharType="end"/>
+      </w:r>
+      <w:r>
+        <w:rPr>
+          <w:lang w:eastAsia="en-GB"/>
+        </w:rPr>
+        <w:t xml:space="preserve"> is given by</w:t>
+      </w:r>
+      <w:r>
+        <w:rPr>
           <w:lang w:eastAsia="en-GB"/>
         </w:rPr>
         <w:t>:</w:t>
@@ -1521,75 +1988,7 @@
           <w:bCs/>
           <w:szCs w:val="20"/>
         </w:rPr>
-        <w:t>While</w:t>
-      </w:r>
-      <w:r>
-        <w:rPr>
-          <w:szCs w:val="20"/>
-        </w:rPr>
-        <w:t xml:space="preserve"> T &gt; threshold:</w:t>
-      </w:r>
-    </w:p>
-    <w:p>
-      <w:pPr>
-        <w:pStyle w:val="Pseudocode"/>
-        <w:spacing w:line="360" w:lineRule="auto"/>
-        <w:ind w:left="720"/>
-        <w:rPr>
-          <w:szCs w:val="20"/>
-        </w:rPr>
-      </w:pPr>
-      <w:r>
-        <w:rPr>
-          <w:szCs w:val="20"/>
-        </w:rPr>
-        <w:tab/>
-      </w:r>
-      <w:r>
-        <w:rPr>
-          <w:szCs w:val="20"/>
-        </w:rPr>
-        <w:t>n ← generate</w:t>
-      </w:r>
-      <w:r>
-        <w:rPr>
-          <w:szCs w:val="20"/>
-        </w:rPr>
-        <w:t xml:space="preserve"> </w:t>
-      </w:r>
-      <w:r>
-        <w:rPr>
-          <w:szCs w:val="20"/>
-        </w:rPr>
-        <w:t>next</w:t>
-      </w:r>
-      <w:r>
-        <w:rPr>
-          <w:szCs w:val="20"/>
-        </w:rPr>
-        <w:t xml:space="preserve"> </w:t>
-      </w:r>
-      <w:r>
-        <w:rPr>
-          <w:szCs w:val="20"/>
-        </w:rPr>
-        <w:t>node(c)</w:t>
-      </w:r>
-    </w:p>
-    <w:p>
-      <w:pPr>
-        <w:pStyle w:val="Pseudocode"/>
-        <w:spacing w:line="360" w:lineRule="auto"/>
-        <w:ind w:left="720"/>
-        <w:rPr>
-          <w:szCs w:val="20"/>
-        </w:rPr>
-      </w:pPr>
-      <w:r>
-        <w:rPr>
-          <w:szCs w:val="20"/>
-        </w:rPr>
-        <w:tab/>
+        <w:t>w</w:t>
       </w:r>
       <w:r>
         <w:rPr>
@@ -1597,34 +1996,66 @@
           <w:bCs/>
           <w:szCs w:val="20"/>
         </w:rPr>
-        <w:t>if</w:t>
+        <w:t>hile</w:t>
       </w:r>
       <w:r>
         <w:rPr>
           <w:szCs w:val="20"/>
         </w:rPr>
+        <w:t xml:space="preserve"> T &gt; threshold</w:t>
+      </w:r>
+    </w:p>
+    <w:p>
+      <w:pPr>
+        <w:pStyle w:val="Pseudocode"/>
+        <w:spacing w:line="360" w:lineRule="auto"/>
+        <w:ind w:left="720"/>
+        <w:rPr>
+          <w:szCs w:val="20"/>
+        </w:rPr>
+      </w:pPr>
+      <w:r>
+        <w:rPr>
+          <w:szCs w:val="20"/>
+        </w:rPr>
+        <w:tab/>
+      </w:r>
+      <w:r>
+        <w:rPr>
+          <w:szCs w:val="20"/>
+        </w:rPr>
+        <w:t>n ← generate</w:t>
+      </w:r>
+      <w:r>
+        <w:rPr>
+          <w:szCs w:val="20"/>
+        </w:rPr>
         <w:t xml:space="preserve"> </w:t>
       </w:r>
-      <w:proofErr w:type="gramStart"/>
       <w:r>
         <w:rPr>
           <w:szCs w:val="20"/>
         </w:rPr>
-        <w:t>P(</w:t>
-      </w:r>
-      <w:proofErr w:type="gramEnd"/>
+        <w:t>next</w:t>
+      </w:r>
       <w:r>
         <w:rPr>
           <w:szCs w:val="20"/>
         </w:rPr>
-        <w:t>c, n, T) &gt;= random(0, 1)</w:t>
+        <w:t xml:space="preserve"> </w:t>
+      </w:r>
+      <w:r>
+        <w:rPr>
+          <w:szCs w:val="20"/>
+        </w:rPr>
+        <w:t>node(c)</w:t>
       </w:r>
     </w:p>
     <w:p>
       <w:pPr>
         <w:pStyle w:val="Pseudocode"/>
         <w:spacing w:line="360" w:lineRule="auto"/>
-        <w:ind w:left="1440" w:firstLine="720"/>
+        <w:ind w:left="720"/>
         <w:rPr>
           <w:szCs w:val="20"/>
         </w:rPr>
@@ -1633,19 +2064,25 @@
         <w:rPr>
           <w:szCs w:val="20"/>
         </w:rPr>
-        <w:t xml:space="preserve">c </w:t>
+        <w:tab/>
       </w:r>
       <w:r>
         <w:rPr>
           <w:szCs w:val="20"/>
         </w:rPr>
-        <w:t>←</w:t>
+        <w:t>Δ</w:t>
       </w:r>
       <w:r>
         <w:rPr>
           <w:szCs w:val="20"/>
         </w:rPr>
-        <w:t xml:space="preserve"> n</w:t>
+        <w:t>E</w:t>
+      </w:r>
+      <w:r>
+        <w:rPr>
+          <w:szCs w:val="20"/>
+        </w:rPr>
+        <w:t xml:space="preserve"> = evaluate(n) – evaluate(c)</w:t>
       </w:r>
     </w:p>
     <w:p>
@@ -1653,11 +2090,85 @@
         <w:pStyle w:val="Pseudocode"/>
         <w:spacing w:line="360" w:lineRule="auto"/>
         <w:ind w:left="720"/>
+        <w:rPr>
+          <w:szCs w:val="20"/>
+        </w:rPr>
+      </w:pPr>
+      <w:r>
+        <w:rPr>
+          <w:szCs w:val="20"/>
+        </w:rPr>
+        <w:tab/>
+      </w:r>
+      <w:r>
         <w:rPr>
           <w:b/>
           <w:bCs/>
           <w:szCs w:val="20"/>
         </w:rPr>
+        <w:t>if</w:t>
+      </w:r>
+      <w:r>
+        <w:rPr>
+          <w:szCs w:val="20"/>
+        </w:rPr>
+        <w:t xml:space="preserve"> </w:t>
+      </w:r>
+      <w:r>
+        <w:rPr>
+          <w:szCs w:val="20"/>
+        </w:rPr>
+        <w:t>Δ</w:t>
+      </w:r>
+      <w:r>
+        <w:rPr>
+          <w:szCs w:val="20"/>
+        </w:rPr>
+        <w:t xml:space="preserve">E </w:t>
+      </w:r>
+      <w:r>
+        <w:rPr>
+          <w:szCs w:val="20"/>
+        </w:rPr>
+        <w:t>≤</w:t>
+      </w:r>
+      <w:r>
+        <w:rPr>
+          <w:szCs w:val="20"/>
+        </w:rPr>
+        <w:t xml:space="preserve"> 0</w:t>
+      </w:r>
+      <w:r>
+        <w:rPr>
+          <w:szCs w:val="20"/>
+        </w:rPr>
+        <w:t xml:space="preserve"> t</w:t>
+      </w:r>
+    </w:p>
+    <w:p>
+      <w:pPr>
+        <w:pStyle w:val="Pseudocode"/>
+        <w:spacing w:line="360" w:lineRule="auto"/>
+        <w:ind w:left="1440" w:firstLine="720"/>
+        <w:rPr>
+          <w:szCs w:val="20"/>
+        </w:rPr>
+      </w:pPr>
+      <w:r>
+        <w:rPr>
+          <w:szCs w:val="20"/>
+        </w:rPr>
+        <w:t>c ← n</w:t>
+      </w:r>
+    </w:p>
+    <w:p>
+      <w:pPr>
+        <w:pStyle w:val="Pseudocode"/>
+        <w:spacing w:line="360" w:lineRule="auto"/>
+        <w:ind w:left="720"/>
+        <w:rPr>
+          <w:szCs w:val="20"/>
+        </w:rPr>
       </w:pPr>
       <w:r>
         <w:rPr>
@@ -1671,14 +2182,38 @@
           <w:bCs/>
           <w:szCs w:val="20"/>
         </w:rPr>
-        <w:t>end if</w:t>
+        <w:t>else if</w:t>
+      </w:r>
+      <w:r>
+        <w:rPr>
+          <w:szCs w:val="20"/>
+        </w:rPr>
+        <w:t xml:space="preserve"> </w:t>
+      </w:r>
+      <w:r>
+        <w:rPr>
+          <w:szCs w:val="20"/>
+        </w:rPr>
+        <w:t xml:space="preserve">P(c, n, T) </w:t>
+      </w:r>
+      <w:r>
+        <w:rPr>
+          <w:szCs w:val="20"/>
+        </w:rPr>
+        <w:t>≥</w:t>
+      </w:r>
+      <w:r>
+        <w:rPr>
+          <w:szCs w:val="20"/>
+        </w:rPr>
+        <w:t xml:space="preserve"> random(0, 1)</w:t>
       </w:r>
     </w:p>
     <w:p>
       <w:pPr>
         <w:pStyle w:val="Pseudocode"/>
         <w:spacing w:line="360" w:lineRule="auto"/>
-        <w:ind w:left="720"/>
+        <w:ind w:left="1440" w:firstLine="720"/>
         <w:rPr>
           <w:szCs w:val="20"/>
         </w:rPr>
@@ -1687,15 +2222,13 @@
         <w:rPr>
           <w:szCs w:val="20"/>
         </w:rPr>
-        <w:tab/>
-        <w:t>T = cooling(T)</w:t>
+        <w:t>c ← n</w:t>
       </w:r>
     </w:p>
     <w:p>
       <w:pPr>
         <w:pStyle w:val="Pseudocode"/>
         <w:spacing w:line="360" w:lineRule="auto"/>
-        <w:ind w:left="720"/>
         <w:rPr>
           <w:b/>
           <w:bCs/>
@@ -1704,11 +2237,72 @@
       </w:pPr>
       <w:r>
         <w:rPr>
+          <w:szCs w:val="20"/>
+        </w:rPr>
+        <w:tab/>
+      </w:r>
+      <w:r>
+        <w:rPr>
+          <w:szCs w:val="20"/>
+        </w:rPr>
+        <w:tab/>
+      </w:r>
+      <w:r>
+        <w:rPr>
           <w:b/>
           <w:bCs/>
           <w:szCs w:val="20"/>
         </w:rPr>
-        <w:t>End while</w:t>
+        <w:t xml:space="preserve">end </w:t>
+      </w:r>
+    </w:p>
+    <w:p>
+      <w:pPr>
+        <w:pStyle w:val="Pseudocode"/>
+        <w:spacing w:line="360" w:lineRule="auto"/>
+        <w:rPr>
+          <w:szCs w:val="20"/>
+        </w:rPr>
+      </w:pPr>
+      <w:r>
+        <w:rPr>
+          <w:b/>
+          <w:bCs/>
+          <w:szCs w:val="20"/>
+        </w:rPr>
+        <w:tab/>
+      </w:r>
+      <w:r>
+        <w:rPr>
+          <w:szCs w:val="20"/>
+        </w:rPr>
+        <w:tab/>
+        <w:t>T = cooling(T)</w:t>
+      </w:r>
+    </w:p>
+    <w:p>
+      <w:pPr>
+        <w:pStyle w:val="Pseudocode"/>
+        <w:spacing w:line="360" w:lineRule="auto"/>
+        <w:rPr>
+          <w:b/>
+          <w:bCs/>
+          <w:szCs w:val="20"/>
+        </w:rPr>
+      </w:pPr>
+      <w:r>
+        <w:rPr>
+          <w:szCs w:val="20"/>
+        </w:rPr>
+        <w:tab/>
+      </w:r>
+      <w:r>
+        <w:rPr>
+          <w:b/>
+          <w:bCs/>
+          <w:szCs w:val="20"/>
+        </w:rPr>
+        <w:t>end</w:t>
       </w:r>
     </w:p>
     <w:p>
@@ -1749,7 +2343,7 @@
         <w:fldChar w:fldCharType="begin" w:fldLock="1"/>
       </w:r>
       <w:r>
-        <w:instrText>ADDIN CSL_CITATION {"citationItems":[{"id":"ITEM-1","itemData":{"abstract":"Quantum annealing is a generic algorithm using quantum-mechanical fluctuations to search for the solution of an optimization problem. The present paper first reviews the fundamentals of quantum annealing and then reports on preliminary results for an alternative method. The review part includes the relationship of quantum annealing with classical simulated annealing. We next propose a novel quantum algorithm which might be available for hard optimization problems by using a classical-quantum mapping as well as the Jarzynski equality introduced in nonequilibrium statistical physics.","author":[{"dropping-particle":"","family":"Ohzeki","given":"Masayuki","non-dropping-particle":"","parse-names":false,"suffix":""},{"dropping-particle":"","family":"Nishimori","given":"Hidetoshi","non-dropping-particle":"","parse-names":false,"suffix":""}],"id":"ITEM-1","issued":{"date-parts":[["2010"]]},"title":"Quantum annealing: An introduction and new developments","type":"article-journal"},"uris":["http://www.mendeley.com/documents/?uuid=f46379ba-0c93-37ec-b164-28ba79957bf6"]}],"mendeley":{"formattedCitation":"(Ohzeki and Nishimori, 2010)","plainTextFormattedCitation":"(Ohzeki and Nishimori, 2010)","previouslyFormattedCitation":"(Ohzeki and Nishimori, 2010)"},"properties":{"noteIndex":0},"schema":"https://github.com/citation-style-language/schema/raw/master/csl-citation.json"}</w:instrText>
+        <w:instrText>ADDIN CSL_CITATION {"citationItems":[{"id":"ITEM-1","itemData":{"abstract":"Quantum annealing is a generic algorithm using quantum-mechanical fluctuations to search for the solution of an optimization problem. The present paper first reviews the fundamentals of quantum annealing and then reports on preliminary results for an alternative method. The review part includes the relationship of quantum annealing with classical simulated annealing. We next propose a novel quantum algorithm which might be available for hard optimization problems by using a classical-quantum mapping as well as the Jarzynski equality introduced in nonequilibrium statistical physics.","author":[{"dropping-particle":"","family":"Ohzeki","given":"Masayuki","non-dropping-particle":"","parse-names":false,"suffix":""},{"dropping-particle":"","family":"Nishimori","given":"Hidetoshi","non-dropping-particle":"","parse-names":false,"suffix":""}],"id":"ITEM-1","issued":{"date-parts":[["2010"]]},"title":"Quantum annealing: An introduction and new developments","type":"article-journal"},"uris":["http://www.mendeley.com/documents/?uuid=f46379ba-0c93-37ec-b164-28ba79957bf6"]},{"id":"ITEM-2","itemData":{"abstract":"Quantum annealing method has been widely attracted attention in statistical physics and information science since it is expected to be a powerful method to obtain the best solution of optimization problem as well as simulated annealing. The quantum annealing method was incubated in quantum statistical physics. This is an alternative method of the simulated annealing which is well-adopted for many optimization problems. In the simulated annealing, we obtain a solution of optimization problem by decreasing temperature (thermal fluctuation) gradually. In the quantum annealing, in contrast, we decrease quantum field (quantum fluctuation) gradually and obtain a solution. In this paper we review how to implement quantum annealing and show some quantum fluctuation effects in frustrated Ising spin systems.","author":[{"dropping-particle":"","family":"Tanaka","given":"Shu","non-dropping-particle":"","parse-names":false,"suffix":""},{"dropping-particle":"","family":"Tamura","given":"Ryo","non-dropping-particle":"","parse-names":false,"suffix":""}],"id":"ITEM-2","issued":{"date-parts":[["2012"]]},"title":"QUANTUM ANNEALING AND QUANTUM FLUCTUATION EFFECT IN FRUSTRATED ISING SYSTEMS","type":"article-journal"},"uris":["http://www.mendeley.com/documents/?uuid=14a19636-d10d-392c-87db-f61d504f949f"]}],"mendeley":{"formattedCitation":"(Ohzeki and Nishimori, 2010; Tanaka and Tamura, 2012)","plainTextFormattedCitation":"(Ohzeki and Nishimori, 2010; Tanaka and Tamura, 2012)","previouslyFormattedCitation":"(Ohzeki and Nishimori, 2010; Tanaka and Tamura, 2012)"},"properties":{"noteIndex":0},"schema":"https://github.com/citation-style-language/schema/raw/master/csl-citation.json"}</w:instrText>
       </w:r>
       <w:r>
         <w:fldChar w:fldCharType="separate"/>
@@ -1758,7 +2352,7 @@
         <w:rPr>
           <w:noProof/>
         </w:rPr>
-        <w:t>(Ohzeki and Nishimori, 2010)</w:t>
+        <w:t>(Ohzeki and Nishimori, 2010; Tanaka and Tamura, 2012)</w:t>
       </w:r>
       <w:r>
         <w:fldChar w:fldCharType="end"/>
@@ -1807,7 +2401,7 @@
         <w:t xml:space="preserve"> </w:t>
       </w:r>
       <w:r>
-        <w:t>coherent</w:t>
+        <w:t>uniform</w:t>
       </w:r>
       <w:r>
         <w:t xml:space="preserve"> </w:t>
@@ -1843,39 +2437,55 @@
         <w:t xml:space="preserve">, </w:t>
       </w:r>
       <w:r>
-        <w:t>but as we decrease the strength of quantum field, we approach a single solution state. This is shown on figure 1.</w:t>
-      </w:r>
-    </w:p>
-    <w:p>
-      <w:pPr>
-        <w:spacing w:line="360" w:lineRule="auto"/>
-      </w:pPr>
-    </w:p>
-    <w:p>
-      <w:pPr>
-        <w:spacing w:line="360" w:lineRule="auto"/>
-      </w:pPr>
-      <w:r>
-        <w:t>FIGURE 1</w:t>
-      </w:r>
-    </w:p>
-    <w:p>
-      <w:pPr>
-        <w:spacing w:line="360" w:lineRule="auto"/>
-      </w:pPr>
-    </w:p>
-    <w:p>
-      <w:pPr>
-        <w:spacing w:line="360" w:lineRule="auto"/>
-      </w:pPr>
-      <w:r>
-        <w:t xml:space="preserve">QA </w:t>
-      </w:r>
-      <w:r>
-        <w:t xml:space="preserve">does not have </w:t>
-      </w:r>
-      <w:r>
-        <w:t>neighbouring nodes that a</w:t>
+        <w:t>but as we decrease the strength of quantum field, we approach a single solution state</w:t>
+      </w:r>
+      <w:r>
+        <w:t xml:space="preserve"> </w:t>
+      </w:r>
+      <w:r>
+        <w:fldChar w:fldCharType="begin" w:fldLock="1"/>
+      </w:r>
+      <w:r>
+        <w:instrText>ADDIN CSL_CITATION {"citationItems":[{"id":"ITEM-1","itemData":{"abstract":"A quantum system will stay near its instantaneous ground state if the Hamiltonian that governs its evolution varies slowly enough. This quantum adiabatic behavior is the basis of a new class of algorithms for quantum computing. We test one such algorithm by applying it to randomly generated, hard, instances of an NP-complete problem. For the small examples that we can simulate, the quantum adiabatic algorithm works well, and provides evidence that quantum computers (if large ones can be built) may be able to outperform ordinary computers on hard sets of instances of NP-complete problems.","author":[{"dropping-particle":"","family":"Farhi","given":"Edward","non-dropping-particle":"","parse-names":false,"suffix":""},{"dropping-particle":"","family":"Goldstone","given":"Jeffrey","non-dropping-particle":"","parse-names":false,"suffix":""},{"dropping-particle":"","family":"Gutmann","given":"Sam","non-dropping-particle":"","parse-names":false,"suffix":""},{"dropping-particle":"","family":"Lapan","given":"Joshua","non-dropping-particle":"","parse-names":false,"suffix":""},{"dropping-particle":"","family":"Lundgren","given":"Andrew","non-dropping-particle":"","parse-names":false,"suffix":""},{"dropping-particle":"","family":"Preda","given":"Daniel","non-dropping-particle":"","parse-names":false,"suffix":""}],"id":"ITEM-1","issued":{"date-parts":[["2001"]]},"title":"A Quantum Adiabatic Evolution Algorithm Applied to Random Instances of an NP-Complete Problem","type":"article-journal"},"uris":["http://www.mendeley.com/documents/?uuid=8ca2fef8-4c52-3226-95f2-5dec1d34b354"]}],"mendeley":{"formattedCitation":"(Farhi &lt;i&gt;et al.&lt;/i&gt;, 2001)","plainTextFormattedCitation":"(Farhi et al., 2001)","previouslyFormattedCitation":"(Farhi &lt;i&gt;et al.&lt;/i&gt;, 2001)"},"properties":{"noteIndex":0},"schema":"https://github.com/citation-style-language/schema/raw/master/csl-citation.json"}</w:instrText>
+      </w:r>
+      <w:r>
+        <w:fldChar w:fldCharType="separate"/>
+      </w:r>
+      <w:r>
+        <w:rPr>
+          <w:noProof/>
+        </w:rPr>
+        <w:t xml:space="preserve">(Farhi </w:t>
+      </w:r>
+      <w:r>
+        <w:rPr>
+          <w:i/>
+          <w:noProof/>
+        </w:rPr>
+        <w:t>et al.</w:t>
+      </w:r>
+      <w:r>
+        <w:rPr>
+          <w:noProof/>
+        </w:rPr>
+        <w:t>, 2001)</w:t>
+      </w:r>
+      <w:r>
+        <w:fldChar w:fldCharType="end"/>
+      </w:r>
+      <w:r>
+        <w:t xml:space="preserve">. </w:t>
+      </w:r>
+    </w:p>
+    <w:p>
+      <w:pPr>
+        <w:spacing w:line="360" w:lineRule="auto"/>
+      </w:pPr>
+      <w:r>
+        <w:t xml:space="preserve">In SA </w:t>
+      </w:r>
+      <w:r>
+        <w:t>neighbouring nodes a</w:t>
       </w:r>
       <w:r>
         <w:t>re located</w:t>
@@ -1884,19 +2494,19 @@
         <w:t xml:space="preserve"> </w:t>
       </w:r>
       <w:r>
-        <w:rPr>
-          <w:highlight w:val="yellow"/>
-        </w:rPr>
-        <w:t>1 permutation away</w:t>
-      </w:r>
-      <w:r>
-        <w:t xml:space="preserve"> like </w:t>
-      </w:r>
-      <w:r>
-        <w:t>SA but</w:t>
-      </w:r>
-      <w:r>
-        <w:t xml:space="preserve"> has </w:t>
+        <w:t xml:space="preserve">1 </w:t>
+      </w:r>
+      <w:r>
+        <w:t>move</w:t>
+      </w:r>
+      <w:r>
+        <w:t xml:space="preserve"> away</w:t>
+      </w:r>
+      <w:r>
+        <w:t xml:space="preserve"> </w:t>
+      </w:r>
+      <w:r>
+        <w:t xml:space="preserve">for the current node. In QA the </w:t>
       </w:r>
       <w:r>
         <w:t>neighbouring</w:t>
@@ -1905,19 +2515,29 @@
         <w:t xml:space="preserve"> nodes</w:t>
       </w:r>
       <w:r>
-        <w:t xml:space="preserve"> in a certain range</w:t>
-      </w:r>
-      <w:r>
-        <w:t xml:space="preserve"> that we can transition into. This range is also defined by the strength of the quantum field,</w:t>
+        <w:t xml:space="preserve"> </w:t>
+      </w:r>
+      <w:r>
+        <w:t>are in a</w:t>
+      </w:r>
+      <w:r>
+        <w:t xml:space="preserve"> certain range</w:t>
+      </w:r>
+      <w:r>
+        <w:t xml:space="preserve">. </w:t>
+      </w:r>
+      <w:r>
+        <w:t>This range is defined by the strength of the quantum field,</w:t>
       </w:r>
       <w:r>
         <w:t xml:space="preserve"> slowly ceasing in the process of annealing. </w:t>
       </w:r>
-    </w:p>
-    <w:p>
-      <w:pPr>
-        <w:spacing w:line="360" w:lineRule="auto"/>
-      </w:pPr>
+      <w:r>
+        <w:t>Transition from one state to another can happen within that range.</w:t>
+      </w:r>
+      <w:r>
+        <w:t xml:space="preserve">  </w:t>
+      </w:r>
       <w:r>
         <w:t xml:space="preserve">If there is a short wall between current state, which happens to be a local minimum, and the global minimum, SA algorithm will need to make a series of disadvantageous moves to reach a better solution </w:t>
       </w:r>
@@ -1932,14 +2552,80 @@
         <w:t>“climb”</w:t>
       </w:r>
       <w:r>
+        <w:t xml:space="preserve"> over</w:t>
+      </w:r>
+      <w:r>
         <w:t xml:space="preserve"> the wall</w:t>
       </w:r>
       <w:r>
-        <w:t xml:space="preserve">. This is avoided by QA as It can tunnel through </w:t>
+        <w:t xml:space="preserve">. This is avoided </w:t>
+      </w:r>
+      <w:r>
+        <w:t>in</w:t>
+      </w:r>
+      <w:r>
+        <w:t xml:space="preserve"> QA </w:t>
+      </w:r>
+      <w:r>
+        <w:t xml:space="preserve">as there is a </w:t>
       </w:r>
       <w:r>
         <w:lastRenderedPageBreak/>
-        <w:t xml:space="preserve">short walls. This effect is called </w:t>
+        <w:t>capacity</w:t>
+      </w:r>
+      <w:r>
+        <w:t xml:space="preserve"> </w:t>
+      </w:r>
+      <w:r>
+        <w:t>to</w:t>
+      </w:r>
+      <w:r>
+        <w:t xml:space="preserve"> tunnel through short walls</w:t>
+      </w:r>
+      <w:r>
+        <w:t xml:space="preserve"> if the quantum field is strong enough</w:t>
+      </w:r>
+      <w:r>
+        <w:t xml:space="preserve">, making </w:t>
+      </w:r>
+      <w:r>
+        <w:t>QA</w:t>
+      </w:r>
+      <w:r>
+        <w:t xml:space="preserve"> faster </w:t>
+      </w:r>
+      <w:r>
+        <w:t>compared to</w:t>
+      </w:r>
+      <w:r>
+        <w:t xml:space="preserve"> SA when dealing with search spaces </w:t>
+      </w:r>
+      <w:r>
+        <w:t>with many thin walls</w:t>
+      </w:r>
+      <w:r>
+        <w:t xml:space="preserve"> </w:t>
+      </w:r>
+      <w:r>
+        <w:fldChar w:fldCharType="begin" w:fldLock="1"/>
+      </w:r>
+      <w:r>
+        <w:instrText>ADDIN CSL_CITATION {"citationItems":[{"id":"ITEM-1","itemData":{"abstract":"Can quantum computers solve optimization problems much more quickly than classical com-puters? One major piece of evidence for this proposition has been the fact that Quantum Annealing (QA, also known as adiabatic optimization) finds the minimum of some cost functions exponentially more quickly than Simulated Annealing (SA), which is arguably a classical analogue of QA. One such cost function is the simple \"Hamming weight with a spike\" function in which the input is an n-bit string and the objective function is simply the Hamming weight, plus a tall thin barrier centered around Hamming weight n/4. While this problem can be solved by inspection, it is also a plausible toy model of the sort of local minima that arise in real-world optimization problems. It was shown by Farhi, Goldstone and Gutmann [16] that for this example SA takes exponential time and QA takes polynomial time, and the same result was generalized by Reichardt [28] to include barriers with width n ζ and height n α for ζ + α ≤ 1/2. This advantage could be explained in terms of quantum-mechanical \"tunneling.\" Our work considers a classical algorithm known as Simulated Quantum Annealing (SQA) which relates certain quantum systems to classical Markov chains. By proving that these chains mix rapidly, we show that SQA runs in polynomial time on the Hamming weight with spike problem in much of the parameter regime where QA achieves exponential advantage over SA. While our analysis only covers this toy model, it can be seen as evidence against the prospect of exponential quantum speedup using tunneling. Our technical contributions include extending the canonical path method for analyzing Markov chains to cover the case when not all vertices can be connected by low-congestion paths. We also develop methods for taking advantage of warm starts and for relating the quantum state in QA to the probability distribution in SQA. These techniques may be of use in future studies of SQA or of rapidly mixing Markov chains in general.","author":[{"dropping-particle":"","family":"Crosson","given":"Elizabeth","non-dropping-particle":"","parse-names":false,"suffix":""},{"dropping-particle":"","family":"Harrow","given":"Aram W","non-dropping-particle":"","parse-names":false,"suffix":""}],"id":"ITEM-1","issued":{"date-parts":[["2016"]]},"title":"Simulated Quantum Annealing Can Be Exponentially Faster than Classical Simulated Annealing","type":"article-journal"},"uris":["http://www.mendeley.com/documents/?uuid=4def0bdc-1f9c-3da5-ade3-41d958b7dcf9"]}],"mendeley":{"formattedCitation":"(Crosson and Harrow, 2016)","plainTextFormattedCitation":"(Crosson and Harrow, 2016)","previouslyFormattedCitation":"(Crosson and Harrow, 2016)"},"properties":{"noteIndex":0},"schema":"https://github.com/citation-style-language/schema/raw/master/csl-citation.json"}</w:instrText>
+      </w:r>
+      <w:r>
+        <w:fldChar w:fldCharType="separate"/>
+      </w:r>
+      <w:r>
+        <w:rPr>
+          <w:noProof/>
+        </w:rPr>
+        <w:t>(Crosson and Harrow, 2016)</w:t>
+      </w:r>
+      <w:r>
+        <w:fldChar w:fldCharType="end"/>
+      </w:r>
+      <w:r>
+        <w:t xml:space="preserve">. This effect is called </w:t>
       </w:r>
       <w:r>
         <w:rPr>
@@ -1949,51 +2635,174 @@
         <w:t>quantum tunnelling</w:t>
       </w:r>
       <w:r>
-        <w:t>. Comparison of thermal hopping and quantum tunnelling can be seen on Figure 2.</w:t>
-      </w:r>
-    </w:p>
-    <w:p>
-      <w:pPr>
-        <w:spacing w:line="360" w:lineRule="auto"/>
-      </w:pPr>
-    </w:p>
-    <w:p>
-      <w:pPr>
-        <w:spacing w:line="360" w:lineRule="auto"/>
-      </w:pPr>
-      <w:r>
-        <w:t>FIGURE 2</w:t>
-      </w:r>
-    </w:p>
-    <w:p>
-      <w:pPr>
-        <w:spacing w:line="360" w:lineRule="auto"/>
-        <w:rPr>
-          <w:lang w:val="ru-RU"/>
-        </w:rPr>
-      </w:pPr>
-    </w:p>
-    <w:p>
-      <w:pPr>
-        <w:spacing w:line="360" w:lineRule="auto"/>
-      </w:pPr>
-      <w:r>
-        <w:t>"The ability to rapidly sample from many states and</w:t>
+        <w:t xml:space="preserve">. Comparison of thermal hopping and quantum tunnelling can be seen on Figure </w:t>
+      </w:r>
+      <w:r>
+        <w:t>1</w:t>
+      </w:r>
+      <w:r>
+        <w:t>.</w:t>
+      </w:r>
+      <w:r>
+        <w:t xml:space="preserve">  </w:t>
+      </w:r>
+    </w:p>
+    <w:p>
+      <w:pPr>
+        <w:spacing w:line="360" w:lineRule="auto"/>
+      </w:pPr>
+    </w:p>
+    <w:p>
+      <w:pPr>
+        <w:keepNext/>
+        <w:spacing w:line="360" w:lineRule="auto"/>
+        <w:jc w:val="center"/>
+      </w:pPr>
+      <w:r>
+        <w:drawing>
+          <wp:inline distT="0" distB="0" distL="0" distR="0" wp14:anchorId="483B1E09" wp14:editId="0F2CA51B">
+            <wp:extent cx="3186526" cy="2710249"/>
+            <wp:effectExtent l="0" t="0" r="0" b="0"/>
+            <wp:docPr id="1" name="Picture 1" descr="Diagram&#10;&#10;Description automatically generated"/>
+            <wp:cNvGraphicFramePr>
+              <a:graphicFrameLocks xmlns:a="http://schemas.openxmlformats.org/drawingml/2006/main" noChangeAspect="1"/>
+            </wp:cNvGraphicFramePr>
+            <a:graphic xmlns:a="http://schemas.openxmlformats.org/drawingml/2006/main">
+              <a:graphicData uri="http://schemas.openxmlformats.org/drawingml/2006/picture">
+                <pic:pic xmlns:pic="http://schemas.openxmlformats.org/drawingml/2006/picture">
+                  <pic:nvPicPr>
+                    <pic:cNvPr id="1" name="Picture 1" descr="Diagram&#10;&#10;Description automatically generated"/>
+                    <pic:cNvPicPr/>
+                  </pic:nvPicPr>
+                  <pic:blipFill>
+                    <a:blip r:embed="rId6"/>
+                    <a:stretch>
+                      <a:fillRect/>
+                    </a:stretch>
+                  </pic:blipFill>
+                  <pic:spPr>
+                    <a:xfrm>
+                      <a:off x="0" y="0"/>
+                      <a:ext cx="3187754" cy="2711293"/>
+                    </a:xfrm>
+                    <a:prstGeom prst="rect">
+                      <a:avLst/>
+                    </a:prstGeom>
+                  </pic:spPr>
+                </pic:pic>
+              </a:graphicData>
+            </a:graphic>
+          </wp:inline>
+        </w:drawing>
+      </w:r>
+    </w:p>
+    <w:p>
+      <w:pPr>
+        <w:pStyle w:val="Caption"/>
+        <w:jc w:val="center"/>
+      </w:pPr>
+      <w:r>
+        <w:t xml:space="preserve">Figure </w:t>
+      </w:r>
+      <w:r>
+        <w:fldChar w:fldCharType="begin"/>
+      </w:r>
+      <w:r>
+        <w:instrText xml:space="preserve"> SEQ Figure \* ARABIC </w:instrText>
+      </w:r>
+      <w:r>
+        <w:fldChar w:fldCharType="separate"/>
+      </w:r>
+      <w:r>
+        <w:rPr>
+          <w:noProof/>
+        </w:rPr>
+        <w:t>1</w:t>
+      </w:r>
+      <w:r>
+        <w:fldChar w:fldCharType="end"/>
+      </w:r>
+      <w:r>
+        <w:t>. Insert text</w:t>
+      </w:r>
+    </w:p>
+    <w:p>
+      <w:pPr>
+        <w:spacing w:line="360" w:lineRule="auto"/>
+      </w:pPr>
+    </w:p>
+    <w:p>
+      <w:pPr>
+        <w:spacing w:line="360" w:lineRule="auto"/>
+      </w:pPr>
+      <w:r>
+        <w:t xml:space="preserve">The fundamental feature and the main benefit of QA is that it rapidly samples a wide range of configurations when exploring the energy landscape </w:t>
+      </w:r>
+      <w:r>
+        <w:fldChar w:fldCharType="begin" w:fldLock="1"/>
+      </w:r>
+      <w:r>
+        <w:instrText>ADDIN CSL_CITATION {"citationItems":[{"id":"ITEM-1","itemData":{"abstract":"We demonstrate the feasibility of framing a classically learned deep neural\nnetwork as an energy based model that can be processed on a one-step quantum\nannealer in order to exploit fast sampling times. We propose approaches to\novercome two hurdles for high resolution image classification on a quantum\nprocessing unit (QPU): the required number and binary nature of the model\nstates. With this novel method we successfully transfer a convolutional neural\nnetwork to the QPU and show the potential for classification speedup of at\nleast one order of magnitude.","author":[{"dropping-particle":"","family":"Higham","given":"Catherine F.","non-dropping-particle":"","parse-names":false,"suffix":""},{"dropping-particle":"","family":"Bedford","given":"Adrian","non-dropping-particle":"","parse-names":false,"suffix":""}],"id":"ITEM-1","issued":{"date-parts":[["2021","7","19"]]},"title":"Quantum Deep Learning: Sampling Neural Nets with a Quantum Annealer","type":"article-journal"},"uris":["http://www.mendeley.com/documents/?uuid=9f98d184-94c4-3163-bb7d-3284b8f89408"]}],"mendeley":{"formattedCitation":"(Higham and Bedford, 2021)","plainTextFormattedCitation":"(Higham and Bedford, 2021)","previouslyFormattedCitation":"(Higham and Bedford, 2021)"},"properties":{"noteIndex":0},"schema":"https://github.com/citation-style-language/schema/raw/master/csl-citation.json"}</w:instrText>
+      </w:r>
+      <w:r>
+        <w:fldChar w:fldCharType="separate"/>
+      </w:r>
+      <w:r>
+        <w:rPr>
+          <w:noProof/>
+        </w:rPr>
+        <w:t>(Higham and Bedford, 2021)</w:t>
+      </w:r>
+      <w:r>
+        <w:fldChar w:fldCharType="end"/>
+      </w:r>
+      <w:r>
+        <w:t xml:space="preserve">. </w:t>
+      </w:r>
+      <w:r>
+        <w:t>Quantum</w:t>
       </w:r>
       <w:r>
         <w:t xml:space="preserve"> </w:t>
       </w:r>
       <w:r>
-        <w:t>hence characterise the shape of the energy landscape is a key benefit of this technology"</w:t>
+        <w:t>Annealer</w:t>
       </w:r>
       <w:r>
         <w:t xml:space="preserve"> </w:t>
       </w:r>
       <w:r>
+        <w:t>has</w:t>
+      </w:r>
+      <w:r>
+        <w:t xml:space="preserve"> </w:t>
+      </w:r>
+      <w:r>
+        <w:t>been</w:t>
+      </w:r>
+      <w:r>
+        <w:t xml:space="preserve"> </w:t>
+      </w:r>
+      <w:r>
+        <w:t xml:space="preserve">developed and commercialised by </w:t>
+      </w:r>
+      <w:r>
+        <w:t>D</w:t>
+      </w:r>
+      <w:r>
+        <w:t>-</w:t>
+      </w:r>
+      <w:r>
+        <w:t>wave</w:t>
+      </w:r>
+      <w:r>
+        <w:t xml:space="preserve"> </w:t>
+      </w:r>
+      <w:r>
         <w:fldChar w:fldCharType="begin" w:fldLock="1"/>
       </w:r>
       <w:r>
-        <w:instrText>ADDIN CSL_CITATION {"citationItems":[{"id":"ITEM-1","itemData":{"abstract":"We demonstrate the feasibility of framing a classically learned deep neural\nnetwork as an energy based model that can be processed on a one-step quantum\nannealer in order to exploit fast sampling times. We propose approaches to\novercome two hurdles for high resolution image classification on a quantum\nprocessing unit (QPU): the required number and binary nature of the model\nstates. With this novel method we successfully transfer a convolutional neural\nnetwork to the QPU and show the potential for classification speedup of at\nleast one order of magnitude.","author":[{"dropping-particle":"","family":"Higham","given":"Catherine F.","non-dropping-particle":"","parse-names":false,"suffix":""},{"dropping-particle":"","family":"Bedford","given":"Adrian","non-dropping-particle":"","parse-names":false,"suffix":""}],"id":"ITEM-1","issued":{"date-parts":[["2021","7","19"]]},"title":"Quantum Deep Learning: Sampling Neural Nets with a Quantum Annealer","type":"article-journal"},"uris":["http://www.mendeley.com/documents/?uuid=9f98d184-94c4-3163-bb7d-3284b8f89408"]}],"mendeley":{"formattedCitation":"(Higham and Bedford, 2021)","plainTextFormattedCitation":"(Higham and Bedford, 2021)"},"properties":{"noteIndex":0},"schema":"https://github.com/citation-style-language/schema/raw/master/csl-citation.json"}</w:instrText>
+        <w:instrText>ADDIN CSL_CITATION {"citationItems":[{"id":"ITEM-1","itemData":{"DOI":"10.1038/nature10012","ISSN":"1476-4687","abstract":"Many interesting but practically intractable problems can be reduced to that of finding the ground state of a system of interacting spins. It is believed that the ground state of some naturally occurring spin systems can be effectively attained through a process called quantum annealing. Johnson et al. use quantum annealing to find the ground state of an artificial Ising spin system comprised of an array of eight superconducting flux qubits with programmable spin–spin couplings. With an increased number of spins, the system may provide a practical physical means to implement quantum algorithms, possibly enabling more effective approaches towards solving certain classes of hard combinatorial optimization problems. Many interesting but practically intractable problems can be reduced to that of finding the ground state of a system of interacting spins; however, finding such a ground state remains computationally difficult1. It is believed that the ground state of some naturally occurring spin systems can be effectively attained through a process called quantum annealing2,3. If it could be harnessed, quantum annealing might improve on known methods for solving certain types of problem4,5. However, physical investigation of quantum annealing has been largely confined to microscopic spins in condensed-matter systems6,7,8,9,10,11,12. Here we use quantum annealing to find the ground state of an artificial Ising spin system comprising an array of eight superconducting flux quantum bits with programmable spin–spin couplings. We observe a clear signature of quantum annealing, distinguishable from classical thermal annealing through the temperature dependence of the time at which the system dynamics freezes. Our implementation can be configured in situ to realize a wide variety of different spin networks, each of which can be monitored as it moves towards a low-energy configuration13,14. This programmable artificial spin network bridges the gap between the theoretical study of ideal isolated spin networks and the experimental investigation of bulk magnetic samples. Moreover, with an increased number of spins, such a system may provide a practical physical means to implement a quantum algorithm, possibly allowing more-effective approaches to solving certain classes of hard combinatorial optimization problems.","author":[{"dropping-particle":"","family":"Johnson","given":"M. W.","non-dropping-particle":"","parse-names":false,"suffix":""},{"dropping-particle":"","family":"Amin","given":"M. H.S. S.","non-dropping-particle":"","parse-names":false,"suffix":""},{"dropping-particle":"","family":"Gildert","given":"S.","non-dropping-particle":"","parse-names":false,"suffix":""},{"dropping-particle":"","family":"Lanting","given":"T.","non-dropping-particle":"","parse-names":false,"suffix":""},{"dropping-particle":"","family":"Hamze","given":"F.","non-dropping-particle":"","parse-names":false,"suffix":""},{"dropping-particle":"","family":"Dickson","given":"N.","non-dropping-particle":"","parse-names":false,"suffix":""},{"dropping-particle":"","family":"Harris","given":"R.","non-dropping-particle":"","parse-names":false,"suffix":""},{"dropping-particle":"","family":"Berkley","given":"A. J.","non-dropping-particle":"","parse-names":false,"suffix":""},{"dropping-particle":"","family":"Johansson","given":"J.","non-dropping-particle":"","parse-names":false,"suffix":""},{"dropping-particle":"","family":"Bunyk","given":"P.","non-dropping-particle":"","parse-names":false,"suffix":""},{"dropping-particle":"","family":"Chapple","given":"E. M.","non-dropping-particle":"","parse-names":false,"suffix":""},{"dropping-particle":"","family":"Enderud","given":"C.","non-dropping-particle":"","parse-names":false,"suffix":""},{"dropping-particle":"","family":"Hilton","given":"J. P.","non-dropping-particle":"","parse-names":false,"suffix":""},{"dropping-particle":"","family":"Karimi","given":"K.","non-dropping-particle":"","parse-names":false,"suffix":""},{"dropping-particle":"","family":"Ladizinsky","given":"E.","non-dropping-particle":"","parse-names":false,"suffix":""},{"dropping-particle":"","family":"Ladizinsky","given":"N.","non-dropping-particle":"","parse-names":false,"suffix":""},{"dropping-particle":"","family":"Oh","given":"T.","non-dropping-particle":"","parse-names":false,"suffix":""},{"dropping-particle":"","family":"Perminov","given":"I.","non-dropping-particle":"","parse-names":false,"suffix":""},{"dropping-particle":"","family":"Rich","given":"C.","non-dropping-particle":"","parse-names":false,"suffix":""},{"dropping-particle":"","family":"Thom","given":"M. C.","non-dropping-particle":"","parse-names":false,"suffix":""},{"dropping-particle":"","family":"Tolkacheva","given":"E.","non-dropping-particle":"","parse-names":false,"suffix":""},{"dropping-particle":"","family":"Truncik","given":"C. J.S. S.","non-dropping-particle":"","parse-names":false,"suffix":""},{"dropping-particle":"","family":"Uchaikin","given":"S.","non-dropping-particle":"","parse-names":false,"suffix":""},{"dropping-particle":"","family":"Wang","given":"J.","non-dropping-particle":"","parse-names":false,"suffix":""},{"dropping-particle":"","family":"Wilson","given":"B.","non-dropping-particle":"","parse-names":false,"suffix":""},{"dropping-particle":"","family":"Rose","given":"G.","non-dropping-particle":"","parse-names":false,"suffix":""}],"container-title":"Nature 2011 473:7346","id":"ITEM-1","issue":"7346","issued":{"date-parts":[["2011","5","11"]]},"page":"194-198","publisher":"Nature Publishing Group","title":"Quantum annealing with manufactured spins","type":"article-journal","volume":"473"},"uris":["http://www.mendeley.com/documents/?uuid=10db8c20-71c1-4b1b-8b5c-c16eef163624"]}],"mendeley":{"formattedCitation":"(Johnson &lt;i&gt;et al.&lt;/i&gt;, 2011)","plainTextFormattedCitation":"(Johnson et al., 2011)","previouslyFormattedCitation":"(Johnson &lt;i&gt;et al.&lt;/i&gt;, 2011)"},"properties":{"noteIndex":0},"schema":"https://github.com/citation-style-language/schema/raw/master/csl-citation.json"}</w:instrText>
       </w:r>
       <w:r>
         <w:fldChar w:fldCharType="separate"/>
@@ -2002,63 +2811,57 @@
         <w:rPr>
           <w:noProof/>
         </w:rPr>
-        <w:t>(Higham and Bedford, 2021)</w:t>
+        <w:t xml:space="preserve">(Johnson </w:t>
+      </w:r>
+      <w:r>
+        <w:rPr>
+          <w:i/>
+          <w:noProof/>
+        </w:rPr>
+        <w:t>et al.</w:t>
+      </w:r>
+      <w:r>
+        <w:rPr>
+          <w:noProof/>
+        </w:rPr>
+        <w:t>, 2011)</w:t>
       </w:r>
       <w:r>
         <w:fldChar w:fldCharType="end"/>
       </w:r>
       <w:r>
+        <w:t xml:space="preserve"> </w:t>
+      </w:r>
+      <w:r>
+        <w:t>and is currently used to solve real-world problems</w:t>
+      </w:r>
+      <w:r>
+        <w:t xml:space="preserve"> </w:t>
+      </w:r>
+      <w:r>
+        <w:fldChar w:fldCharType="begin" w:fldLock="1"/>
+      </w:r>
+      <w:r>
+        <w:instrText>ADDIN CSL_CITATION {"citationItems":[{"id":"ITEM-1","itemData":{"abstract":"The Volkswagen team was inspired by the outcome of this real-world test of quantum technology. \"We consider this to be the first real commercial application that depended on live access to a quantum processor,\" said Volkswagen quantum computing researcher Sheir Yarkoni in a presentation at D-Wave's Qubits Conference 2020. \"We then started looking at what other possible use-cases we could match between this service that we've built and applications that would help the business units at Volkswagen.\" One application identified by the Volkswagen team relates to the process of painting car bodies as they travel down the assembly line. Every car initially receives a base coating of black or white 'filler color' before the final color is applied, and an ideal production workflow should minimize the number of times that workers need to switch between filler colors. At first glance, this seems like a simple process to manage, but these factories are producing numerous different car models in varying quantities, collectively comprising a complex mixture of black and white paint jobs. This results in a lot of effort switching between colors. By applying the same D-Wave quantum computing system used in the Lisbon study, Yarkoni and colleagues were able to come up with a much more efficient solution for that production run. \"In a test run, we managed to reduce the color switches in the entire sequence significantly,\" he said. This did not require any change to the order in which vehicles were being processed; instead, the quantum team optimized the painting workflow based on the queue of car designs. For example, if a small subset of minivans was slated to be painted black rather than white, the algorithm would specifically assign those paint jobs to minivans falling within stretches of the production run where other vehicles are already being painted black. The efficiency gains potential from these early collaborations have left the Volkswagen team bullish about D-Wave's technology and its potential impact on the automotive industry. \"At Volkswagen, we are focusing on building up a deep understanding of meaningful applications of quantum computing in a corporate context. The D-Wave system gives us the opportunity to address optimization tasks with a large number of variables at an impressive speed.\"","author":[{"dropping-particle":"","family":"D-Wave Systems","given":"","non-dropping-particle":"","parse-names":false,"suffix":""}],"id":"ITEM-1","issued":{"date-parts":[["2021"]]},"title":"Volkswagen: Navigating Tough Automotive Tasks with Quantum Computing","type":"legal_case"},"uris":["http://www.mendeley.com/documents/?uuid=7d2e81bc-88ba-39a7-92dc-90e5347d7ed1"]}],"mendeley":{"formattedCitation":"(D-Wave Systems, 2021)","plainTextFormattedCitation":"(D-Wave Systems, 2021)","previouslyFormattedCitation":"(D-Wave Systems, 2021)"},"properties":{"noteIndex":0},"schema":"https://github.com/citation-style-language/schema/raw/master/csl-citation.json"}</w:instrText>
+      </w:r>
+      <w:r>
+        <w:fldChar w:fldCharType="separate"/>
+      </w:r>
+      <w:r>
+        <w:rPr>
+          <w:noProof/>
+        </w:rPr>
+        <w:t>(D-Wave Systems, 2021)</w:t>
+      </w:r>
+      <w:r>
+        <w:fldChar w:fldCharType="end"/>
+      </w:r>
+      <w:r>
         <w:t xml:space="preserve">. </w:t>
       </w:r>
-      <w:r>
-        <w:t>Quantum</w:t>
-      </w:r>
-      <w:r>
-        <w:t xml:space="preserve"> </w:t>
-      </w:r>
-      <w:r>
-        <w:t>Annealer</w:t>
-      </w:r>
-      <w:r>
-        <w:t xml:space="preserve"> </w:t>
-      </w:r>
-      <w:r>
-        <w:t>has</w:t>
-      </w:r>
-      <w:r>
-        <w:t xml:space="preserve"> </w:t>
-      </w:r>
-      <w:r>
-        <w:t>been</w:t>
-      </w:r>
-      <w:r>
-        <w:t xml:space="preserve"> </w:t>
-      </w:r>
-      <w:r>
-        <w:t xml:space="preserve">developed and commercialised by </w:t>
-      </w:r>
-      <w:r>
-        <w:t>D</w:t>
-      </w:r>
-      <w:r>
-        <w:t>-</w:t>
-      </w:r>
-      <w:r>
-        <w:t>wave</w:t>
-      </w:r>
-      <w:r>
-        <w:t xml:space="preserve"> </w:t>
-      </w:r>
-      <w:r>
-        <w:t>and is currently used to solve real-world problems</w:t>
-      </w:r>
-      <w:r>
-        <w:t xml:space="preserve">. </w:t>
-      </w:r>
-    </w:p>
-    <w:p>
-      <w:pPr>
-        <w:pStyle w:val="Heading3"/>
+    </w:p>
+    <w:p>
+      <w:pPr>
         <w:spacing w:line="360" w:lineRule="auto"/>
       </w:pPr>
     </w:p>
@@ -2085,6 +2888,11 @@
     </w:p>
     <w:p>
       <w:pPr>
+        <w:spacing w:line="360" w:lineRule="auto"/>
+      </w:pPr>
+    </w:p>
+    <w:p>
+      <w:pPr>
         <w:pStyle w:val="Heading2"/>
       </w:pPr>
       <w:r>
@@ -2093,121 +2901,6 @@
       <w:r>
         <w:t>Quadratic Binary Unconstrained Optimization</w:t>
       </w:r>
-    </w:p>
-    <w:p>
-      <w:pPr>
-        <w:spacing w:line="360" w:lineRule="auto"/>
-      </w:pPr>
-    </w:p>
-    <w:p>
-      <w:pPr>
-        <w:spacing w:line="360" w:lineRule="auto"/>
-      </w:pPr>
-    </w:p>
-    <w:p>
-      <w:pPr>
-        <w:spacing w:line="360" w:lineRule="auto"/>
-      </w:pPr>
-    </w:p>
-    <w:p>
-      <w:pPr>
-        <w:pStyle w:val="ListParagraph"/>
-        <w:numPr>
-          <w:ilvl w:val="1"/>
-          <w:numId w:val="16"/>
-        </w:numPr>
-        <w:spacing w:line="360" w:lineRule="auto"/>
-      </w:pPr>
-      <w:r>
-        <w:t>links</w:t>
-      </w:r>
-    </w:p>
-    <w:p>
-      <w:pPr>
-        <w:spacing w:line="360" w:lineRule="auto"/>
-        <w:rPr>
-          <w:rFonts w:ascii="Times New Roman" w:eastAsia="Times New Roman" w:hAnsi="Times New Roman" w:cs="Times New Roman"/>
-          <w:lang w:eastAsia="en-GB"/>
-        </w:rPr>
-      </w:pPr>
-      <w:hyperlink r:id="rId6" w:history="1">
-        <w:r>
-          <w:rPr>
-            <w:rStyle w:val="Hyperlink"/>
-            <w:rFonts w:ascii="Times New Roman" w:eastAsia="Times New Roman" w:hAnsi="Times New Roman" w:cs="Times New Roman"/>
-            <w:lang w:eastAsia="en-GB"/>
-          </w:rPr>
-          <w:t>https://www.tandfonline.com/doi/abs/10.1080/01621459.2013.872993</w:t>
-        </w:r>
-      </w:hyperlink>
-    </w:p>
-    <w:p>
-      <w:pPr>
-        <w:spacing w:line="360" w:lineRule="auto"/>
-        <w:rPr>
-          <w:rFonts w:ascii="Times New Roman" w:eastAsia="Times New Roman" w:hAnsi="Times New Roman" w:cs="Times New Roman"/>
-          <w:lang w:eastAsia="en-GB"/>
-        </w:rPr>
-      </w:pPr>
-      <w:r>
-        <w:rPr>
-          <w:rFonts w:ascii="Times New Roman" w:eastAsia="Times New Roman" w:hAnsi="Times New Roman" w:cs="Times New Roman"/>
-          <w:lang w:eastAsia="en-GB"/>
-        </w:rPr>
-        <w:t>https://faculty.washington.edu/aragon/pubs/annealing-pt1.pdf</w:t>
-      </w:r>
-    </w:p>
-    <w:p>
-      <w:pPr>
-        <w:pStyle w:val="ListParagraph"/>
-        <w:numPr>
-          <w:ilvl w:val="1"/>
-          <w:numId w:val="16"/>
-        </w:numPr>
-        <w:spacing w:line="360" w:lineRule="auto"/>
-      </w:pPr>
-      <w:r>
-        <w:t>links</w:t>
-      </w:r>
-    </w:p>
-    <w:p>
-      <w:pPr>
-        <w:spacing w:line="360" w:lineRule="auto"/>
-      </w:pPr>
-      <w:hyperlink r:id="rId7" w:history="1">
-        <w:r>
-          <w:rPr>
-            <w:rStyle w:val="Hyperlink"/>
-          </w:rPr>
-          <w:t>https://arxiv.org/pdf/1202.5868.pdf</w:t>
-        </w:r>
-      </w:hyperlink>
-    </w:p>
-    <w:p>
-      <w:pPr>
-        <w:spacing w:line="360" w:lineRule="auto"/>
-      </w:pPr>
-      <w:hyperlink r:id="rId8" w:history="1">
-        <w:r>
-          <w:rPr>
-            <w:rStyle w:val="Hyperlink"/>
-          </w:rPr>
-          <w:t>https://arxiv.org/pdf/1006.1696.pdf</w:t>
-        </w:r>
-      </w:hyperlink>
-    </w:p>
-    <w:p>
-      <w:pPr>
-        <w:spacing w:line="360" w:lineRule="auto"/>
-      </w:pPr>
-      <w:hyperlink r:id="rId9" w:history="1">
-        <w:r>
-          <w:rPr>
-            <w:rStyle w:val="Hyperlink"/>
-          </w:rPr>
-          <w:t>https://www.nature.com/articles/nature10012</w:t>
-        </w:r>
-      </w:hyperlink>
     </w:p>
     <w:p>
       <w:pPr>
@@ -2265,7 +2958,7 @@
           <w:noProof/>
           <w:sz w:val="24"/>
         </w:rPr>
-        <w:t xml:space="preserve">Collins, E. F. (1921) ‘ELECTRICALLY HEATED GLASS ANNEALING LEHR1’, </w:t>
+        <w:t xml:space="preserve">Bertsimas, D. and Tsitsiklis, J. (1993) ‘Simulated Annealing’, </w:t>
       </w:r>
       <w:r>
         <w:rPr>
@@ -2275,7 +2968,7 @@
           <w:noProof/>
           <w:sz w:val="24"/>
         </w:rPr>
-        <w:t>Journal of the American Ceramic Society</w:t>
+        <w:t>Statistical Science</w:t>
       </w:r>
       <w:r>
         <w:rPr>
@@ -2283,7 +2976,7 @@
           <w:noProof/>
           <w:sz w:val="24"/>
         </w:rPr>
-        <w:t>, 4(5), pp. 335–349. doi: 10.1111/J.1151-2916.1921.TB18664.X.</w:t>
+        <w:t>, 8(1), pp. 10–15.</w:t>
       </w:r>
     </w:p>
     <w:p>
@@ -2305,7 +2998,25 @@
           <w:noProof/>
           <w:sz w:val="24"/>
         </w:rPr>
-        <w:t>Higham, C. F. and Bedford, A. (2021) ‘Quantum Deep Learning: Sampling Neural Nets with a Quantum Annealer’. Available at: https://arxiv.org/abs/2107.08710v1 (Accessed: 11 November 2021).</w:t>
+        <w:t xml:space="preserve">Collins, E. F. (1921) ‘ELECTRICALLY HEATED GLASS ANNEALING LEHR1’, </w:t>
+      </w:r>
+      <w:r>
+        <w:rPr>
+          <w:rFonts w:ascii="Calibri" w:hAnsi="Calibri" w:cs="Calibri"/>
+          <w:i/>
+          <w:iCs/>
+          <w:noProof/>
+          <w:sz w:val="24"/>
+        </w:rPr>
+        <w:t>Journal of the American Ceramic Society</w:t>
+      </w:r>
+      <w:r>
+        <w:rPr>
+          <w:rFonts w:ascii="Calibri" w:hAnsi="Calibri" w:cs="Calibri"/>
+          <w:noProof/>
+          <w:sz w:val="24"/>
+        </w:rPr>
+        <w:t>, 4(5), pp. 335–349. doi: 10.1111/J.1151-2916.1921.TB18664.X.</w:t>
       </w:r>
     </w:p>
     <w:p>
@@ -2327,25 +3038,7 @@
           <w:noProof/>
           <w:sz w:val="24"/>
         </w:rPr>
-        <w:t xml:space="preserve">Kirkpatrick, S., Gelatt, ; C D and Vecchi, ; M P (1983) ‘Optimization by Simulated Annealing’, </w:t>
-      </w:r>
-      <w:r>
-        <w:rPr>
-          <w:rFonts w:ascii="Calibri" w:hAnsi="Calibri" w:cs="Calibri"/>
-          <w:i/>
-          <w:iCs/>
-          <w:noProof/>
-          <w:sz w:val="24"/>
-        </w:rPr>
-        <w:t>New Series</w:t>
-      </w:r>
-      <w:r>
-        <w:rPr>
-          <w:rFonts w:ascii="Calibri" w:hAnsi="Calibri" w:cs="Calibri"/>
-          <w:noProof/>
-          <w:sz w:val="24"/>
-        </w:rPr>
-        <w:t>, 220(4598), pp. 671–680.</w:t>
+        <w:t>Crosson, E. and Harrow, A. W. (2016) ‘Simulated Quantum Annealing Can Be Exponentially Faster than Classical Simulated Annealing’.</w:t>
       </w:r>
     </w:p>
     <w:p>
@@ -2367,7 +3060,331 @@
           <w:noProof/>
           <w:sz w:val="24"/>
         </w:rPr>
+        <w:t xml:space="preserve">D-Wave Systems (2021) </w:t>
+      </w:r>
+      <w:r>
+        <w:rPr>
+          <w:rFonts w:ascii="Calibri" w:hAnsi="Calibri" w:cs="Calibri"/>
+          <w:i/>
+          <w:iCs/>
+          <w:noProof/>
+          <w:sz w:val="24"/>
+        </w:rPr>
+        <w:t>Volkswagen: Navigating Tough Automotive Tasks with Quantum Computing</w:t>
+      </w:r>
+      <w:r>
+        <w:rPr>
+          <w:rFonts w:ascii="Calibri" w:hAnsi="Calibri" w:cs="Calibri"/>
+          <w:noProof/>
+          <w:sz w:val="24"/>
+        </w:rPr>
+        <w:t>. Available at: www.dwavesys.com/d-wave-launch (Accessed: 5 October 2021).</w:t>
+      </w:r>
+    </w:p>
+    <w:p>
+      <w:pPr>
+        <w:widowControl w:val="0"/>
+        <w:autoSpaceDE w:val="0"/>
+        <w:autoSpaceDN w:val="0"/>
+        <w:adjustRightInd w:val="0"/>
+        <w:spacing w:line="360" w:lineRule="auto"/>
+        <w:rPr>
+          <w:rFonts w:ascii="Calibri" w:hAnsi="Calibri" w:cs="Calibri"/>
+          <w:noProof/>
+          <w:sz w:val="24"/>
+        </w:rPr>
+      </w:pPr>
+      <w:r>
+        <w:rPr>
+          <w:rFonts w:ascii="Calibri" w:hAnsi="Calibri" w:cs="Calibri"/>
+          <w:noProof/>
+          <w:sz w:val="24"/>
+        </w:rPr>
+        <w:t xml:space="preserve">Farhi, E. </w:t>
+      </w:r>
+      <w:r>
+        <w:rPr>
+          <w:rFonts w:ascii="Calibri" w:hAnsi="Calibri" w:cs="Calibri"/>
+          <w:i/>
+          <w:iCs/>
+          <w:noProof/>
+          <w:sz w:val="24"/>
+        </w:rPr>
+        <w:t>et al.</w:t>
+      </w:r>
+      <w:r>
+        <w:rPr>
+          <w:rFonts w:ascii="Calibri" w:hAnsi="Calibri" w:cs="Calibri"/>
+          <w:noProof/>
+          <w:sz w:val="24"/>
+        </w:rPr>
+        <w:t xml:space="preserve"> (2001) ‘A Quantum Adiabatic Evolution Algorithm Applied to Random Instances of an NP-Complete Problem’.</w:t>
+      </w:r>
+    </w:p>
+    <w:p>
+      <w:pPr>
+        <w:widowControl w:val="0"/>
+        <w:autoSpaceDE w:val="0"/>
+        <w:autoSpaceDN w:val="0"/>
+        <w:adjustRightInd w:val="0"/>
+        <w:spacing w:line="360" w:lineRule="auto"/>
+        <w:rPr>
+          <w:rFonts w:ascii="Calibri" w:hAnsi="Calibri" w:cs="Calibri"/>
+          <w:noProof/>
+          <w:sz w:val="24"/>
+        </w:rPr>
+      </w:pPr>
+      <w:r>
+        <w:rPr>
+          <w:rFonts w:ascii="Calibri" w:hAnsi="Calibri" w:cs="Calibri"/>
+          <w:noProof/>
+          <w:sz w:val="24"/>
+        </w:rPr>
+        <w:t>Higham, C. F. and Bedford, A. (2021) ‘Quantum Deep Learning: Sampling Neural Nets with a Quantum Annealer’. Available at: https://arxiv.org/abs/2107.08710v1 (Accessed: 11 November 2021).</w:t>
+      </w:r>
+    </w:p>
+    <w:p>
+      <w:pPr>
+        <w:widowControl w:val="0"/>
+        <w:autoSpaceDE w:val="0"/>
+        <w:autoSpaceDN w:val="0"/>
+        <w:adjustRightInd w:val="0"/>
+        <w:spacing w:line="360" w:lineRule="auto"/>
+        <w:rPr>
+          <w:rFonts w:ascii="Calibri" w:hAnsi="Calibri" w:cs="Calibri"/>
+          <w:noProof/>
+          <w:sz w:val="24"/>
+        </w:rPr>
+      </w:pPr>
+      <w:r>
+        <w:rPr>
+          <w:rFonts w:ascii="Calibri" w:hAnsi="Calibri" w:cs="Calibri"/>
+          <w:noProof/>
+          <w:sz w:val="24"/>
+        </w:rPr>
+        <w:t xml:space="preserve">Johnson, D. S. </w:t>
+      </w:r>
+      <w:r>
+        <w:rPr>
+          <w:rFonts w:ascii="Calibri" w:hAnsi="Calibri" w:cs="Calibri"/>
+          <w:i/>
+          <w:iCs/>
+          <w:noProof/>
+          <w:sz w:val="24"/>
+        </w:rPr>
+        <w:t>et al.</w:t>
+      </w:r>
+      <w:r>
+        <w:rPr>
+          <w:rFonts w:ascii="Calibri" w:hAnsi="Calibri" w:cs="Calibri"/>
+          <w:noProof/>
+          <w:sz w:val="24"/>
+        </w:rPr>
+        <w:t xml:space="preserve"> (1989) ‘Operations Research Society of America This content downloaded from 128’, 37(6).</w:t>
+      </w:r>
+    </w:p>
+    <w:p>
+      <w:pPr>
+        <w:widowControl w:val="0"/>
+        <w:autoSpaceDE w:val="0"/>
+        <w:autoSpaceDN w:val="0"/>
+        <w:adjustRightInd w:val="0"/>
+        <w:spacing w:line="360" w:lineRule="auto"/>
+        <w:rPr>
+          <w:rFonts w:ascii="Calibri" w:hAnsi="Calibri" w:cs="Calibri"/>
+          <w:noProof/>
+          <w:sz w:val="24"/>
+        </w:rPr>
+      </w:pPr>
+      <w:r>
+        <w:rPr>
+          <w:rFonts w:ascii="Calibri" w:hAnsi="Calibri" w:cs="Calibri"/>
+          <w:noProof/>
+          <w:sz w:val="24"/>
+        </w:rPr>
+        <w:t xml:space="preserve">Johnson, M. W. </w:t>
+      </w:r>
+      <w:r>
+        <w:rPr>
+          <w:rFonts w:ascii="Calibri" w:hAnsi="Calibri" w:cs="Calibri"/>
+          <w:i/>
+          <w:iCs/>
+          <w:noProof/>
+          <w:sz w:val="24"/>
+        </w:rPr>
+        <w:t>et al.</w:t>
+      </w:r>
+      <w:r>
+        <w:rPr>
+          <w:rFonts w:ascii="Calibri" w:hAnsi="Calibri" w:cs="Calibri"/>
+          <w:noProof/>
+          <w:sz w:val="24"/>
+        </w:rPr>
+        <w:t xml:space="preserve"> (2011) ‘Quantum annealing with manufactured spins’, </w:t>
+      </w:r>
+      <w:r>
+        <w:rPr>
+          <w:rFonts w:ascii="Calibri" w:hAnsi="Calibri" w:cs="Calibri"/>
+          <w:i/>
+          <w:iCs/>
+          <w:noProof/>
+          <w:sz w:val="24"/>
+        </w:rPr>
+        <w:t>Nature 2011 473:7346</w:t>
+      </w:r>
+      <w:r>
+        <w:rPr>
+          <w:rFonts w:ascii="Calibri" w:hAnsi="Calibri" w:cs="Calibri"/>
+          <w:noProof/>
+          <w:sz w:val="24"/>
+        </w:rPr>
+        <w:t>, 473(7346), pp. 194–198. doi: 10.1038/nature10012.</w:t>
+      </w:r>
+    </w:p>
+    <w:p>
+      <w:pPr>
+        <w:widowControl w:val="0"/>
+        <w:autoSpaceDE w:val="0"/>
+        <w:autoSpaceDN w:val="0"/>
+        <w:adjustRightInd w:val="0"/>
+        <w:spacing w:line="360" w:lineRule="auto"/>
+        <w:rPr>
+          <w:rFonts w:ascii="Calibri" w:hAnsi="Calibri" w:cs="Calibri"/>
+          <w:noProof/>
+          <w:sz w:val="24"/>
+        </w:rPr>
+      </w:pPr>
+      <w:r>
+        <w:rPr>
+          <w:rFonts w:ascii="Calibri" w:hAnsi="Calibri" w:cs="Calibri"/>
+          <w:noProof/>
+          <w:sz w:val="24"/>
+        </w:rPr>
+        <w:t xml:space="preserve">Kirkpatrick, S., Gelatt, ; C D and Vecchi, ; M P (1983) ‘Optimization by Simulated Annealing’, </w:t>
+      </w:r>
+      <w:r>
+        <w:rPr>
+          <w:rFonts w:ascii="Calibri" w:hAnsi="Calibri" w:cs="Calibri"/>
+          <w:i/>
+          <w:iCs/>
+          <w:noProof/>
+          <w:sz w:val="24"/>
+        </w:rPr>
+        <w:t>New Series</w:t>
+      </w:r>
+      <w:r>
+        <w:rPr>
+          <w:rFonts w:ascii="Calibri" w:hAnsi="Calibri" w:cs="Calibri"/>
+          <w:noProof/>
+          <w:sz w:val="24"/>
+        </w:rPr>
+        <w:t>, 220(4598), pp. 671–680.</w:t>
+      </w:r>
+    </w:p>
+    <w:p>
+      <w:pPr>
+        <w:widowControl w:val="0"/>
+        <w:autoSpaceDE w:val="0"/>
+        <w:autoSpaceDN w:val="0"/>
+        <w:adjustRightInd w:val="0"/>
+        <w:spacing w:line="360" w:lineRule="auto"/>
+        <w:rPr>
+          <w:rFonts w:ascii="Calibri" w:hAnsi="Calibri" w:cs="Calibri"/>
+          <w:noProof/>
+          <w:sz w:val="24"/>
+        </w:rPr>
+      </w:pPr>
+      <w:r>
+        <w:rPr>
+          <w:rFonts w:ascii="Calibri" w:hAnsi="Calibri" w:cs="Calibri"/>
+          <w:noProof/>
+          <w:sz w:val="24"/>
+        </w:rPr>
+        <w:t xml:space="preserve">Liang, F., Cheng, Y. and Lin, G. (2014) ‘Simulated Stochastic Approximation Annealing for Global Optimization With a Square-Root Cooling Schedule’, </w:t>
+      </w:r>
+      <w:r>
+        <w:rPr>
+          <w:rFonts w:ascii="Calibri" w:hAnsi="Calibri" w:cs="Calibri"/>
+          <w:i/>
+          <w:iCs/>
+          <w:noProof/>
+          <w:sz w:val="24"/>
+        </w:rPr>
+        <w:t>https://doi.org/10.1080/01621459.2013.872993</w:t>
+      </w:r>
+      <w:r>
+        <w:rPr>
+          <w:rFonts w:ascii="Calibri" w:hAnsi="Calibri" w:cs="Calibri"/>
+          <w:noProof/>
+          <w:sz w:val="24"/>
+        </w:rPr>
+        <w:t>, 109(506), pp. 847–863. doi: 10.1080/01621459.2013.872993.</w:t>
+      </w:r>
+    </w:p>
+    <w:p>
+      <w:pPr>
+        <w:widowControl w:val="0"/>
+        <w:autoSpaceDE w:val="0"/>
+        <w:autoSpaceDN w:val="0"/>
+        <w:adjustRightInd w:val="0"/>
+        <w:spacing w:line="360" w:lineRule="auto"/>
+        <w:rPr>
+          <w:rFonts w:ascii="Calibri" w:hAnsi="Calibri" w:cs="Calibri"/>
+          <w:noProof/>
+          <w:sz w:val="24"/>
+        </w:rPr>
+      </w:pPr>
+      <w:r>
+        <w:rPr>
+          <w:rFonts w:ascii="Calibri" w:hAnsi="Calibri" w:cs="Calibri"/>
+          <w:noProof/>
+          <w:sz w:val="24"/>
+        </w:rPr>
         <w:t>Ohzeki, M. and Nishimori, H. (2010) ‘Quantum annealing: An introduction and new developments’.</w:t>
+      </w:r>
+    </w:p>
+    <w:p>
+      <w:pPr>
+        <w:widowControl w:val="0"/>
+        <w:autoSpaceDE w:val="0"/>
+        <w:autoSpaceDN w:val="0"/>
+        <w:adjustRightInd w:val="0"/>
+        <w:spacing w:line="360" w:lineRule="auto"/>
+        <w:rPr>
+          <w:rFonts w:ascii="Calibri" w:hAnsi="Calibri" w:cs="Calibri"/>
+          <w:noProof/>
+          <w:sz w:val="24"/>
+        </w:rPr>
+      </w:pPr>
+      <w:r>
+        <w:rPr>
+          <w:rFonts w:ascii="Calibri" w:hAnsi="Calibri" w:cs="Calibri"/>
+          <w:noProof/>
+          <w:sz w:val="24"/>
+        </w:rPr>
+        <w:t>Poole, D. L. and Mackworth, A. K. (2017) ‘Artificial Intelligence: Foundations of Computational Agents’, pp. 136–137. doi: 10.1017/9781108164085.</w:t>
+      </w:r>
+    </w:p>
+    <w:p>
+      <w:pPr>
+        <w:widowControl w:val="0"/>
+        <w:autoSpaceDE w:val="0"/>
+        <w:autoSpaceDN w:val="0"/>
+        <w:adjustRightInd w:val="0"/>
+        <w:spacing w:line="360" w:lineRule="auto"/>
+        <w:rPr>
+          <w:rFonts w:ascii="Calibri" w:hAnsi="Calibri" w:cs="Calibri"/>
+          <w:noProof/>
+          <w:sz w:val="24"/>
+        </w:rPr>
+      </w:pPr>
+      <w:r>
+        <w:rPr>
+          <w:rFonts w:ascii="Calibri" w:hAnsi="Calibri" w:cs="Calibri"/>
+          <w:noProof/>
+          <w:sz w:val="24"/>
+        </w:rPr>
+        <w:t>Tanaka, S. and Tamura, R. (2012) ‘QUANTUM ANNEALING AND QUANTUM FLUCTUATION EFFECT IN FRUSTRATED ISING SYSTEMS’.</w:t>
       </w:r>
     </w:p>
     <w:p>
@@ -4984,6 +6001,25 @@
       <w:szCs w:val="20"/>
     </w:rPr>
   </w:style>
+  <w:style w:type="paragraph" w:styleId="Caption">
+    <w:name w:val="caption"/>
+    <w:basedOn w:val="Normal"/>
+    <w:next w:val="Normal"/>
+    <w:uiPriority w:val="35"/>
+    <w:unhideWhenUsed/>
+    <w:qFormat/>
+    <w:rsid w:val="00213FDB"/>
+    <w:pPr>
+      <w:spacing w:after="200"/>
+    </w:pPr>
+    <w:rPr>
+      <w:i/>
+      <w:iCs/>
+      <w:color w:val="44546A" w:themeColor="text2"/>
+      <w:sz w:val="18"/>
+      <w:szCs w:val="18"/>
+    </w:rPr>
+  </w:style>
 </w:styles>
 </file>
 

</xml_diff>

<commit_message>
Described Verma/Lewis approach to penalty optimisation
</commit_message>
<xml_diff>
--- a/Project and Deliverables/Literature Review/Literature Review.docx
+++ b/Project and Deliverables/Literature Review/Literature Review.docx
@@ -1176,7 +1176,21 @@
                 <w:rStyle w:val="Hyperlink"/>
                 <w:noProof/>
               </w:rPr>
-              <w:t>2.5 Algorithms for solving QUBOs</w:t>
+              <w:t>2.5 Algorithms fo</w:t>
+            </w:r>
+            <w:r>
+              <w:rPr>
+                <w:rStyle w:val="Hyperlink"/>
+                <w:noProof/>
+              </w:rPr>
+              <w:t>r</w:t>
+            </w:r>
+            <w:r>
+              <w:rPr>
+                <w:rStyle w:val="Hyperlink"/>
+                <w:noProof/>
+              </w:rPr>
+              <w:t xml:space="preserve"> solving QUBOs</w:t>
             </w:r>
             <w:r>
               <w:rPr>
@@ -6220,7 +6234,10 @@
         <w:t xml:space="preserve"> </w:t>
       </w:r>
       <w:r>
-        <w:t>model</w:t>
+        <w:t>M</w:t>
+      </w:r>
+      <w:r>
+        <w:t>odel</w:t>
       </w:r>
       <w:bookmarkEnd w:id="11"/>
       <w:bookmarkEnd w:id="12"/>
@@ -14667,7 +14684,13 @@
         <w:t xml:space="preserve"> </w:t>
       </w:r>
       <w:r>
-        <w:t>Algorithms for solving QUBOs</w:t>
+        <w:t xml:space="preserve">Algorithms for </w:t>
+      </w:r>
+      <w:r>
+        <w:t>S</w:t>
+      </w:r>
+      <w:r>
+        <w:t>olving QUBOs</w:t>
       </w:r>
       <w:bookmarkEnd w:id="17"/>
       <w:bookmarkEnd w:id="21"/>
@@ -14771,169 +14794,6 @@
           <w:t>https://sci-hub.3800808.com/10.1007/s10878-014-9734-0</w:t>
         </w:r>
       </w:hyperlink>
-    </w:p>
-    <w:p>
-      <w:pPr>
-        <w:rPr>
-          <w:highlight w:val="yellow"/>
-        </w:rPr>
-      </w:pPr>
-    </w:p>
-    <w:p>
-      <w:pPr>
-        <w:pStyle w:val="Heading2"/>
-      </w:pPr>
-      <w:bookmarkStart w:id="22" w:name="_Toc87816521"/>
-      <w:bookmarkStart w:id="23" w:name="_Toc88000909"/>
-      <w:r>
-        <w:t>2.</w:t>
-      </w:r>
-      <w:r>
-        <w:t>6</w:t>
-      </w:r>
-      <w:r>
-        <w:t xml:space="preserve"> </w:t>
-      </w:r>
-      <w:r>
-        <w:t>Relevant libraries</w:t>
-      </w:r>
-      <w:bookmarkEnd w:id="22"/>
-      <w:bookmarkEnd w:id="23"/>
-    </w:p>
-    <w:p>
-      <w:pPr>
-        <w:rPr>
-          <w:highlight w:val="yellow"/>
-        </w:rPr>
-      </w:pPr>
-    </w:p>
-    <w:p>
-      <w:pPr>
-        <w:pStyle w:val="Heading3"/>
-      </w:pPr>
-      <w:bookmarkStart w:id="24" w:name="_Toc88000910"/>
-      <w:r>
-        <w:t xml:space="preserve">2.6.1 </w:t>
-      </w:r>
-      <w:proofErr w:type="spellStart"/>
-      <w:r>
-        <w:t>PyQUBO</w:t>
-      </w:r>
-      <w:bookmarkEnd w:id="24"/>
-      <w:proofErr w:type="spellEnd"/>
-    </w:p>
-    <w:p>
-      <w:pPr>
-        <w:rPr>
-          <w:highlight w:val="yellow"/>
-        </w:rPr>
-      </w:pPr>
-      <w:r>
-        <w:rPr>
-          <w:highlight w:val="yellow"/>
-        </w:rPr>
-        <w:t>https://arxiv.org/pdf/2103.01708.pdf</w:t>
-      </w:r>
-    </w:p>
-    <w:p>
-      <w:pPr>
-        <w:rPr>
-          <w:highlight w:val="yellow"/>
-        </w:rPr>
-      </w:pPr>
-    </w:p>
-    <w:p>
-      <w:pPr>
-        <w:rPr>
-          <w:highlight w:val="yellow"/>
-        </w:rPr>
-      </w:pPr>
-    </w:p>
-    <w:p>
-      <w:pPr>
-        <w:pStyle w:val="Heading3"/>
-      </w:pPr>
-      <w:bookmarkStart w:id="25" w:name="_Toc88000911"/>
-      <w:r>
-        <w:t xml:space="preserve">2.6.2 </w:t>
-      </w:r>
-      <w:proofErr w:type="spellStart"/>
-      <w:r>
-        <w:t>qbsolv</w:t>
-      </w:r>
-      <w:bookmarkEnd w:id="25"/>
-      <w:proofErr w:type="spellEnd"/>
-    </w:p>
-    <w:p>
-      <w:pPr>
-        <w:rPr>
-          <w:highlight w:val="yellow"/>
-        </w:rPr>
-      </w:pPr>
-      <w:hyperlink r:id="rId16" w:history="1">
-        <w:r>
-          <w:rPr>
-            <w:rStyle w:val="Hyperlink"/>
-            <w:highlight w:val="yellow"/>
-          </w:rPr>
-          <w:t>https://docs.ocean.dwavesys.com/projects/qbsolv/en/latest/</w:t>
-        </w:r>
-      </w:hyperlink>
-    </w:p>
-    <w:p>
-      <w:pPr>
-        <w:rPr>
-          <w:highlight w:val="yellow"/>
-        </w:rPr>
-      </w:pPr>
-      <w:r>
-        <w:rPr>
-          <w:highlight w:val="yellow"/>
-        </w:rPr>
-        <w:t xml:space="preserve">ocean </w:t>
-      </w:r>
-      <w:proofErr w:type="spellStart"/>
-      <w:r>
-        <w:rPr>
-          <w:highlight w:val="yellow"/>
-        </w:rPr>
-        <w:t>sdk</w:t>
-      </w:r>
-      <w:proofErr w:type="spellEnd"/>
-    </w:p>
-    <w:p>
-      <w:pPr>
-        <w:rPr>
-          <w:highlight w:val="yellow"/>
-        </w:rPr>
-      </w:pPr>
-    </w:p>
-    <w:p>
-      <w:pPr>
-        <w:pStyle w:val="Heading3"/>
-      </w:pPr>
-      <w:bookmarkStart w:id="26" w:name="_Toc88000912"/>
-      <w:r>
-        <w:lastRenderedPageBreak/>
-        <w:t xml:space="preserve">2.6.3 </w:t>
-      </w:r>
-      <w:proofErr w:type="spellStart"/>
-      <w:r>
-        <w:t>Qiskit</w:t>
-      </w:r>
-      <w:bookmarkEnd w:id="26"/>
-      <w:proofErr w:type="spellEnd"/>
-      <w:r>
-        <w:t xml:space="preserve"> </w:t>
-      </w:r>
-    </w:p>
-    <w:p>
-      <w:r>
-        <w:rPr>
-          <w:highlight w:val="yellow"/>
-        </w:rPr>
-        <w:t>https://qiskit.org/documentation/tutorials/optimization/3_minimum_eigen_optimizer.html</w:t>
-      </w:r>
       <w:r>
         <w:br w:type="page"/>
       </w:r>
@@ -14942,8 +14802,8 @@
       <w:pPr>
         <w:pStyle w:val="Heading1"/>
       </w:pPr>
-      <w:bookmarkStart w:id="27" w:name="_Toc87816522"/>
-      <w:bookmarkStart w:id="28" w:name="_Toc88000913"/>
+      <w:bookmarkStart w:id="22" w:name="_Toc87816522"/>
+      <w:bookmarkStart w:id="23" w:name="_Toc88000913"/>
       <w:r>
         <w:lastRenderedPageBreak/>
         <w:t xml:space="preserve">3 </w:t>
@@ -14957,14 +14817,14 @@
       <w:r>
         <w:t>Optimisation</w:t>
       </w:r>
-      <w:bookmarkEnd w:id="27"/>
+      <w:bookmarkEnd w:id="22"/>
       <w:r>
         <w:t xml:space="preserve"> </w:t>
       </w:r>
       <w:r>
         <w:t>Techniques</w:t>
       </w:r>
-      <w:bookmarkEnd w:id="28"/>
+      <w:bookmarkEnd w:id="23"/>
     </w:p>
     <w:p/>
     <w:p>
@@ -15058,16 +14918,16 @@
       <w:pPr>
         <w:pStyle w:val="Heading2"/>
       </w:pPr>
-      <w:bookmarkStart w:id="29" w:name="_Toc87816523"/>
-      <w:bookmarkStart w:id="30" w:name="_Toc88000914"/>
+      <w:bookmarkStart w:id="24" w:name="_Toc87816523"/>
+      <w:bookmarkStart w:id="25" w:name="_Toc88000914"/>
       <w:r>
         <w:t xml:space="preserve">3.1 </w:t>
       </w:r>
       <w:r>
         <w:t>Analytical</w:t>
       </w:r>
-      <w:bookmarkEnd w:id="29"/>
-      <w:bookmarkEnd w:id="30"/>
+      <w:bookmarkEnd w:id="24"/>
+      <w:bookmarkEnd w:id="25"/>
     </w:p>
     <w:p/>
     <w:p>
@@ -15300,14 +15160,14 @@
       <w:pPr>
         <w:pStyle w:val="Heading2"/>
       </w:pPr>
-      <w:bookmarkStart w:id="31" w:name="_Toc88000915"/>
+      <w:bookmarkStart w:id="26" w:name="_Toc88000915"/>
       <w:r>
         <w:t>3.2 Numerical</w:t>
       </w:r>
       <w:r>
         <w:t xml:space="preserve"> 1</w:t>
       </w:r>
-      <w:bookmarkEnd w:id="31"/>
+      <w:bookmarkEnd w:id="26"/>
     </w:p>
     <w:p/>
     <w:p>
@@ -15429,11 +15289,11 @@
       <w:pPr>
         <w:pStyle w:val="Heading2"/>
       </w:pPr>
-      <w:bookmarkStart w:id="32" w:name="_Toc88000916"/>
+      <w:bookmarkStart w:id="27" w:name="_Toc88000916"/>
       <w:r>
         <w:t>3.3 Numerical 2</w:t>
       </w:r>
-      <w:bookmarkEnd w:id="32"/>
+      <w:bookmarkEnd w:id="27"/>
     </w:p>
     <w:p>
       <w:pPr>
@@ -18755,7 +18615,7 @@
       <w:pPr>
         <w:pStyle w:val="Heading2"/>
       </w:pPr>
-      <w:bookmarkStart w:id="33" w:name="_Toc88000917"/>
+      <w:bookmarkStart w:id="28" w:name="_Toc88000917"/>
       <w:r>
         <w:t>3.</w:t>
       </w:r>
@@ -18765,7 +18625,7 @@
       <w:r>
         <w:t xml:space="preserve"> Machine Learning</w:t>
       </w:r>
-      <w:bookmarkEnd w:id="33"/>
+      <w:bookmarkEnd w:id="28"/>
     </w:p>
     <w:p>
       <w:pPr>
@@ -18777,24 +18637,36 @@
     <w:p>
       <w:pPr>
         <w:rPr>
+          <w:i/>
+          <w:iCs/>
           <w:highlight w:val="yellow"/>
         </w:rPr>
       </w:pPr>
       <w:r>
         <w:rPr>
+          <w:i/>
+          <w:iCs/>
           <w:highlight w:val="yellow"/>
         </w:rPr>
-        <w:t>State of art</w:t>
+        <w:t>A</w:t>
       </w:r>
       <w:r>
         <w:rPr>
           <w:highlight w:val="yellow"/>
         </w:rPr>
-        <w:t>. Is it only trying to find the quadratic penalty function though?</w:t>
-      </w:r>
-    </w:p>
-    <w:p>
-      <w:hyperlink r:id="rId17" w:history="1">
+        <w:t xml:space="preserve"> is </w:t>
+      </w:r>
+      <w:r>
+        <w:rPr>
+          <w:i/>
+          <w:iCs/>
+          <w:highlight w:val="yellow"/>
+        </w:rPr>
+        <w:t>M</w:t>
+      </w:r>
+    </w:p>
+    <w:p>
+      <w:hyperlink r:id="rId16" w:history="1">
         <w:r>
           <w:rPr>
             <w:rStyle w:val="Hyperlink"/>
@@ -18814,12 +18686,12 @@
       <w:pPr>
         <w:pStyle w:val="Heading1"/>
       </w:pPr>
-      <w:bookmarkStart w:id="34" w:name="_Toc88000918"/>
+      <w:bookmarkStart w:id="29" w:name="_Toc88000918"/>
       <w:r>
         <w:lastRenderedPageBreak/>
         <w:t>4 Summary</w:t>
       </w:r>
-      <w:bookmarkEnd w:id="34"/>
+      <w:bookmarkEnd w:id="29"/>
     </w:p>
     <w:p/>
     <w:p>
@@ -18837,14 +18709,14 @@
       <w:pPr>
         <w:pStyle w:val="Heading1"/>
       </w:pPr>
-      <w:bookmarkStart w:id="35" w:name="_Toc87816524"/>
-      <w:bookmarkStart w:id="36" w:name="_Toc88000919"/>
+      <w:bookmarkStart w:id="30" w:name="_Toc87816524"/>
+      <w:bookmarkStart w:id="31" w:name="_Toc88000919"/>
       <w:r>
         <w:lastRenderedPageBreak/>
         <w:t>References</w:t>
       </w:r>
-      <w:bookmarkEnd w:id="35"/>
-      <w:bookmarkEnd w:id="36"/>
+      <w:bookmarkEnd w:id="30"/>
+      <w:bookmarkEnd w:id="31"/>
     </w:p>
     <w:p>
       <w:pPr>
@@ -20020,8 +19892,8 @@
       </w:r>
     </w:p>
     <w:sectPr>
-      <w:headerReference w:type="even" r:id="rId18"/>
-      <w:headerReference w:type="default" r:id="rId19"/>
+      <w:headerReference w:type="even" r:id="rId17"/>
+      <w:headerReference w:type="default" r:id="rId18"/>
       <w:pgSz w:w="12240" w:h="20160"/>
       <w:pgMar w:top="1440" w:right="1440" w:bottom="1440" w:left="1440" w:header="708" w:footer="708" w:gutter="0"/>
       <w:cols w:space="708"/>
@@ -25404,6 +25276,26 @@
 </a:theme>
 </file>
 
+<file path=word/webextensions/taskpanes.xml><?xml version="1.0" encoding="utf-8"?>
+<wetp:taskpanes xmlns:wetp="http://schemas.microsoft.com/office/webextensions/taskpanes/2010/11">
+  <wetp:taskpane dockstate="right" visibility="0" width="350" row="0">
+    <wetp:webextensionref xmlns:r="http://schemas.openxmlformats.org/officeDocument/2006/relationships" r:id="rId1"/>
+  </wetp:taskpane>
+</wetp:taskpanes>
+</file>
+
+<file path=word/webextensions/webextension1.xml><?xml version="1.0" encoding="utf-8"?>
+<we:webextension xmlns:we="http://schemas.microsoft.com/office/webextensions/webextension/2010/11" id="{6775B95F-AA3C-DC42-96AC-E255E432E064}">
+  <we:reference id="wa200001011" version="1.2.0.0" store="en-US" storeType="OMEX"/>
+  <we:alternateReferences>
+    <we:reference id="WA200001011" version="1.2.0.0" store="" storeType="OMEX"/>
+  </we:alternateReferences>
+  <we:properties/>
+  <we:bindings/>
+  <we:snapshot xmlns:r="http://schemas.openxmlformats.org/officeDocument/2006/relationships"/>
+</we:webextension>
+</file>
+
 <file path=customXml/item1.xml><?xml version="1.0" encoding="utf-8"?>
 <b:Sources xmlns:b="http://schemas.openxmlformats.org/officeDocument/2006/bibliography" xmlns="http://schemas.openxmlformats.org/officeDocument/2006/bibliography" SelectedStyle="/APASixthEditionOfficeOnline.xsl" StyleName="APA" Version="6"/>
 </file>

</xml_diff>

<commit_message>
Q matrix without arbitrary 8
</commit_message>
<xml_diff>
--- a/Project and Deliverables/Literature Review/Literature Review.docx
+++ b/Project and Deliverables/Literature Review/Literature Review.docx
@@ -10,8 +10,8 @@
         <w:rPr>
           <w:i w:val="0"/>
           <w:iCs/>
-          <w:sz w:val="60"/>
-          <w:szCs w:val="60"/>
+          <w:sz w:val="68"/>
+          <w:szCs w:val="68"/>
           <w:lang w:val="ru-RU"/>
         </w:rPr>
       </w:pPr>
@@ -19,8 +19,8 @@
         <w:rPr>
           <w:i w:val="0"/>
           <w:iCs/>
-          <w:sz w:val="60"/>
-          <w:szCs w:val="60"/>
+          <w:sz w:val="68"/>
+          <w:szCs w:val="68"/>
         </w:rPr>
         <w:t>Literature Review</w:t>
       </w:r>
@@ -48,26 +48,21 @@
       </w:sdtPr>
       <w:sdtEndPr>
         <w:rPr>
-          <w:rFonts w:ascii="Georgia" w:eastAsiaTheme="minorHAnsi" w:hAnsi="Georgia" w:cstheme="minorBidi"/>
+          <w:rFonts w:eastAsiaTheme="minorHAnsi" w:cstheme="minorBidi"/>
+          <w:b/>
+          <w:bCs/>
           <w:noProof/>
           <w:color w:val="auto"/>
           <w:sz w:val="22"/>
           <w:szCs w:val="24"/>
-          <w:lang w:val="en-GB"/>
         </w:rPr>
       </w:sdtEndPr>
       <w:sdtContent>
         <w:p>
           <w:pPr>
-            <w:pStyle w:val="TOCHeading"/>
-            <w:rPr>
-              <w:rStyle w:val="Heading2Char"/>
-            </w:rPr>
+            <w:pStyle w:val="Heading1"/>
           </w:pPr>
           <w:r>
-            <w:rPr>
-              <w:rStyle w:val="Heading2Char"/>
-            </w:rPr>
             <w:t>Contents</w:t>
           </w:r>
         </w:p>
@@ -2079,14 +2074,18 @@
     </w:p>
     <w:p>
       <w:pPr>
-        <w:pStyle w:val="TOCHeading"/>
+        <w:pStyle w:val="Heading1"/>
         <w:rPr>
           <w:rStyle w:val="Heading2Char"/>
+          <w:sz w:val="48"/>
+          <w:szCs w:val="32"/>
         </w:rPr>
       </w:pPr>
       <w:r>
         <w:rPr>
           <w:rStyle w:val="Heading2Char"/>
+          <w:sz w:val="48"/>
+          <w:szCs w:val="32"/>
         </w:rPr>
         <w:lastRenderedPageBreak/>
         <w:t>List of Figures</w:t>
@@ -2480,20 +2479,26 @@
     </w:p>
     <w:p>
       <w:pPr>
-        <w:pStyle w:val="TOCHeading"/>
+        <w:pStyle w:val="Heading1"/>
         <w:rPr>
           <w:rStyle w:val="Heading2Char"/>
+          <w:sz w:val="48"/>
+          <w:szCs w:val="32"/>
         </w:rPr>
       </w:pPr>
       <w:r>
         <w:rPr>
           <w:rStyle w:val="Heading2Char"/>
+          <w:sz w:val="48"/>
+          <w:szCs w:val="32"/>
         </w:rPr>
         <w:t xml:space="preserve">List of </w:t>
       </w:r>
       <w:r>
         <w:rPr>
           <w:rStyle w:val="Heading2Char"/>
+          <w:sz w:val="48"/>
+          <w:szCs w:val="32"/>
         </w:rPr>
         <w:t>Tables</w:t>
       </w:r>
@@ -7802,7 +7807,6 @@
       <w:r>
         <w:t xml:space="preserve"> parts: linear and quadratic. As every </w:t>
       </w:r>
-      <w:proofErr w:type="spellStart"/>
       <w:r>
         <w:rPr>
           <w:i/>
@@ -7818,7 +7822,6 @@
         </w:rPr>
         <w:t>j</w:t>
       </w:r>
-      <w:proofErr w:type="spellEnd"/>
       <w:r>
         <w:t xml:space="preserve"> belongs to {0, 1}, we can easily make the linear part quadratic (because 0</w:t>
       </w:r>
@@ -8585,7 +8588,7 @@
                       <w:rPr>
                         <w:rFonts w:ascii="Cambria Math" w:eastAsia="Cambria Math" w:hAnsi="Cambria Math" w:cs="Cambria Math"/>
                       </w:rPr>
-                      <m:t>-</m:t>
+                      <m:t>0</m:t>
                     </m:r>
                     <m:ctrlPr>
                       <w:rPr>
@@ -9232,39 +9235,7 @@
         <w:t>M</w:t>
       </w:r>
       <w:r>
-        <w:t xml:space="preserve"> in some cases (Glover, </w:t>
-      </w:r>
-      <w:proofErr w:type="spellStart"/>
-      <w:r>
-        <w:t>Kochenberger</w:t>
-      </w:r>
-      <w:proofErr w:type="spellEnd"/>
-      <w:r>
-        <w:t xml:space="preserve"> and Du, 2019), but it has also been shown that some problems can have solutions of better quality if you choose penalty coefficient carefully (</w:t>
-      </w:r>
-      <w:proofErr w:type="spellStart"/>
-      <w:r>
-        <w:t>Şeker</w:t>
-      </w:r>
-      <w:proofErr w:type="spellEnd"/>
-      <w:r>
-        <w:t xml:space="preserve">, </w:t>
-      </w:r>
-      <w:proofErr w:type="spellStart"/>
-      <w:r>
-        <w:t>Tanoumand</w:t>
-      </w:r>
-      <w:proofErr w:type="spellEnd"/>
-      <w:r>
-        <w:t xml:space="preserve"> and </w:t>
-      </w:r>
-      <w:proofErr w:type="spellStart"/>
-      <w:r>
-        <w:t>Bodur</w:t>
-      </w:r>
-      <w:proofErr w:type="spellEnd"/>
-      <w:r>
-        <w:t xml:space="preserve">, 2020). Finding an optimal penalty </w:t>
+        <w:t xml:space="preserve"> in some cases (Glover, Kochenberger and Du, 2019), but it has also been shown that some problems can have solutions of better quality if you choose penalty coefficient carefully (Şeker, Tanoumand and Bodur, 2020). Finding an optimal penalty </w:t>
       </w:r>
       <w:r>
         <w:t xml:space="preserve">coefficient </w:t>
@@ -10915,9 +10886,20 @@
         <w:t>j</w:t>
       </w:r>
       <w:r>
-        <w:t xml:space="preserve"> is in the vertex cover, then is </w:t>
-      </w:r>
-      <w:proofErr w:type="spellStart"/>
+        <w:t xml:space="preserve"> is in the vertex cover, then is x</w:t>
+      </w:r>
+      <w:r>
+        <w:rPr>
+          <w:vertAlign w:val="subscript"/>
+        </w:rPr>
+        <w:t>j</w:t>
+      </w:r>
+      <w:r>
+        <w:t xml:space="preserve"> = 1. Otherwise</w:t>
+      </w:r>
+      <w:r>
+        <w:t xml:space="preserve">, </w:t>
+      </w:r>
       <w:r>
         <w:t>x</w:t>
       </w:r>
@@ -10927,24 +10909,6 @@
         </w:rPr>
         <w:t>j</w:t>
       </w:r>
-      <w:proofErr w:type="spellEnd"/>
-      <w:r>
-        <w:t xml:space="preserve"> = 1. Otherwise</w:t>
-      </w:r>
-      <w:r>
-        <w:t xml:space="preserve">, </w:t>
-      </w:r>
-      <w:proofErr w:type="spellStart"/>
-      <w:r>
-        <w:t>x</w:t>
-      </w:r>
-      <w:r>
-        <w:rPr>
-          <w:vertAlign w:val="subscript"/>
-        </w:rPr>
-        <w:t>j</w:t>
-      </w:r>
-      <w:proofErr w:type="spellEnd"/>
       <w:r>
         <w:t xml:space="preserve"> = </w:t>
       </w:r>
@@ -14118,17 +14082,7 @@
         <w:t>optimisation</w:t>
       </w:r>
       <w:r>
-        <w:t xml:space="preserve"> has finished if needed), from the end of the formula, and assign an arbitrary value of 8 to the penalty scalar </w:t>
-      </w:r>
-      <w:r>
-        <w:rPr>
-          <w:i/>
-          <w:iCs/>
-        </w:rPr>
-        <w:t>M</w:t>
-      </w:r>
-      <w:r>
-        <w:t>, we will get the following QUBO:</w:t>
+        <w:t xml:space="preserve"> has finished if needed), from the end of the formula, we will get the following QUBO:</w:t>
       </w:r>
     </w:p>
     <w:p/>
@@ -14186,7 +14140,21 @@
                         <w:rFonts w:ascii="Cambria Math" w:eastAsiaTheme="minorEastAsia" w:hAnsi="Cambria Math"/>
                         <w:lang w:val="ru-RU"/>
                       </w:rPr>
-                      <m:t>-15</m:t>
+                      <m:t>1</m:t>
+                    </m:r>
+                    <m:r>
+                      <w:rPr>
+                        <w:rFonts w:ascii="Cambria Math" w:eastAsiaTheme="minorEastAsia" w:hAnsi="Cambria Math"/>
+                        <w:lang w:val="ru-RU"/>
+                      </w:rPr>
+                      <m:t>-</m:t>
+                    </m:r>
+                    <m:r>
+                      <w:rPr>
+                        <w:rFonts w:ascii="Cambria Math" w:eastAsiaTheme="minorEastAsia" w:hAnsi="Cambria Math"/>
+                        <w:lang w:val="ru-RU"/>
+                      </w:rPr>
+                      <m:t>2M</m:t>
                     </m:r>
                     <m:ctrlPr>
                       <w:rPr>
@@ -14202,7 +14170,7 @@
                         <w:rFonts w:ascii="Cambria Math" w:eastAsia="Cambria Math" w:hAnsi="Cambria Math" w:cs="Cambria Math"/>
                         <w:lang w:val="ru-RU"/>
                       </w:rPr>
-                      <m:t>4</m:t>
+                      <m:t>M</m:t>
                     </m:r>
                     <m:ctrlPr>
                       <w:rPr>
@@ -14218,7 +14186,7 @@
                         <w:rFonts w:ascii="Cambria Math" w:eastAsia="Cambria Math" w:hAnsi="Cambria Math" w:cs="Cambria Math"/>
                         <w:lang w:val="ru-RU"/>
                       </w:rPr>
-                      <m:t>4</m:t>
+                      <m:t>M</m:t>
                     </m:r>
                     <m:ctrlPr>
                       <w:rPr>
@@ -14268,7 +14236,7 @@
                         <w:rFonts w:ascii="Cambria Math" w:eastAsia="Cambria Math" w:hAnsi="Cambria Math" w:cs="Cambria Math"/>
                         <w:lang w:val="ru-RU"/>
                       </w:rPr>
-                      <m:t>4</m:t>
+                      <m:t>M</m:t>
                     </m:r>
                     <m:ctrlPr>
                       <w:rPr>
@@ -14284,7 +14252,7 @@
                         <w:rFonts w:ascii="Cambria Math" w:eastAsia="Cambria Math" w:hAnsi="Cambria Math" w:cs="Cambria Math"/>
                         <w:lang w:val="ru-RU"/>
                       </w:rPr>
-                      <m:t>-15</m:t>
+                      <m:t>1-2M</m:t>
                     </m:r>
                     <m:ctrlPr>
                       <w:rPr>
@@ -14316,7 +14284,7 @@
                         <w:rFonts w:ascii="Cambria Math" w:eastAsia="Cambria Math" w:hAnsi="Cambria Math" w:cs="Cambria Math"/>
                         <w:lang w:val="ru-RU"/>
                       </w:rPr>
-                      <m:t>4</m:t>
+                      <m:t>M</m:t>
                     </m:r>
                     <m:ctrlPr>
                       <w:rPr>
@@ -14350,7 +14318,7 @@
                         <w:rFonts w:ascii="Cambria Math" w:eastAsia="Cambria Math" w:hAnsi="Cambria Math" w:cs="Cambria Math"/>
                         <w:lang w:val="ru-RU"/>
                       </w:rPr>
-                      <m:t>4</m:t>
+                      <m:t>M</m:t>
                     </m:r>
                     <m:ctrlPr>
                       <w:rPr>
@@ -14382,7 +14350,7 @@
                         <w:rFonts w:ascii="Cambria Math" w:eastAsia="Cambria Math" w:hAnsi="Cambria Math" w:cs="Cambria Math"/>
                         <w:lang w:val="ru-RU"/>
                       </w:rPr>
-                      <m:t>-23</m:t>
+                      <m:t>1-3M</m:t>
                     </m:r>
                     <m:ctrlPr>
                       <w:rPr>
@@ -14398,7 +14366,7 @@
                         <w:rFonts w:ascii="Cambria Math" w:eastAsia="Cambria Math" w:hAnsi="Cambria Math" w:cs="Cambria Math"/>
                         <w:lang w:val="ru-RU"/>
                       </w:rPr>
-                      <m:t>4</m:t>
+                      <m:t>M</m:t>
                     </m:r>
                     <m:ctrlPr>
                       <w:rPr>
@@ -14414,7 +14382,7 @@
                         <w:rFonts w:ascii="Cambria Math" w:eastAsia="Cambria Math" w:hAnsi="Cambria Math" w:cs="Cambria Math"/>
                         <w:lang w:val="ru-RU"/>
                       </w:rPr>
-                      <m:t>4</m:t>
+                      <m:t>M</m:t>
                     </m:r>
                     <m:ctrlPr>
                       <w:rPr>
@@ -14441,7 +14409,7 @@
                         <w:rFonts w:ascii="Cambria Math" w:eastAsiaTheme="minorEastAsia" w:hAnsi="Cambria Math"/>
                         <w:lang w:val="ru-RU"/>
                       </w:rPr>
-                      <m:t>4</m:t>
+                      <m:t>M</m:t>
                     </m:r>
                     <m:ctrlPr>
                       <w:rPr>
@@ -14457,7 +14425,7 @@
                         <w:rFonts w:ascii="Cambria Math" w:eastAsia="Cambria Math" w:hAnsi="Cambria Math" w:cs="Cambria Math"/>
                         <w:lang w:val="ru-RU"/>
                       </w:rPr>
-                      <m:t>4</m:t>
+                      <m:t>M</m:t>
                     </m:r>
                     <m:ctrlPr>
                       <w:rPr>
@@ -14473,7 +14441,7 @@
                         <w:rFonts w:ascii="Cambria Math" w:eastAsia="Cambria Math" w:hAnsi="Cambria Math" w:cs="Cambria Math"/>
                         <w:lang w:val="ru-RU"/>
                       </w:rPr>
-                      <m:t>-23</m:t>
+                      <m:t>1-3M</m:t>
                     </m:r>
                     <m:ctrlPr>
                       <w:rPr>
@@ -14525,7 +14493,7 @@
                         <w:rFonts w:ascii="Cambria Math" w:eastAsia="Cambria Math" w:hAnsi="Cambria Math" w:cs="Cambria Math"/>
                         <w:lang w:val="ru-RU"/>
                       </w:rPr>
-                      <m:t>4</m:t>
+                      <m:t>M</m:t>
                     </m:r>
                     <m:ctrlPr>
                       <w:rPr>
@@ -14541,7 +14509,7 @@
                         <w:rFonts w:ascii="Cambria Math" w:eastAsia="Cambria Math" w:hAnsi="Cambria Math" w:cs="Cambria Math"/>
                         <w:lang w:val="ru-RU"/>
                       </w:rPr>
-                      <m:t>4</m:t>
+                      <m:t>M</m:t>
                     </m:r>
                     <m:ctrlPr>
                       <w:rPr>
@@ -14557,7 +14525,7 @@
                         <w:rFonts w:ascii="Cambria Math" w:eastAsia="Cambria Math" w:hAnsi="Cambria Math" w:cs="Cambria Math"/>
                         <w:lang w:val="ru-RU"/>
                       </w:rPr>
-                      <m:t>-15</m:t>
+                      <m:t>1-2M</m:t>
                     </m:r>
                   </m:e>
                 </m:mr>
@@ -14632,7 +14600,23 @@
     <w:p/>
     <w:p>
       <w:r>
-        <w:t>With the following solution:</w:t>
+        <w:t xml:space="preserve">We can </w:t>
+      </w:r>
+      <w:r>
+        <w:t xml:space="preserve">assign an arbitrary value of 8 to the </w:t>
+      </w:r>
+      <w:r>
+        <w:rPr>
+          <w:i/>
+          <w:iCs/>
+        </w:rPr>
+        <w:t>M</w:t>
+      </w:r>
+      <w:r>
+        <w:t xml:space="preserve"> to get the</w:t>
+      </w:r>
+      <w:r>
+        <w:t xml:space="preserve"> following solution:</w:t>
       </w:r>
     </w:p>
     <w:p/>
@@ -16302,7 +16286,6 @@
         </w:rPr>
         <w:t xml:space="preserve"> </w:t>
       </w:r>
-      <w:proofErr w:type="spellStart"/>
       <w:r>
         <w:rPr>
           <w:rFonts w:eastAsiaTheme="minorEastAsia"/>
@@ -16320,14 +16303,12 @@
         </w:rPr>
         <w:t>j</w:t>
       </w:r>
-      <w:proofErr w:type="spellEnd"/>
       <w:r>
         <w:rPr>
           <w:rFonts w:eastAsiaTheme="minorEastAsia"/>
         </w:rPr>
         <w:t xml:space="preserve"> and </w:t>
       </w:r>
-      <w:proofErr w:type="spellStart"/>
       <w:r>
         <w:rPr>
           <w:rFonts w:eastAsiaTheme="minorEastAsia"/>
@@ -16345,7 +16326,6 @@
         </w:rPr>
         <w:t>j</w:t>
       </w:r>
-      <w:proofErr w:type="spellEnd"/>
       <w:r>
         <w:rPr>
           <w:rFonts w:eastAsiaTheme="minorEastAsia"/>
@@ -16501,21 +16481,7 @@
         <w:rPr>
           <w:rFonts w:eastAsiaTheme="minorEastAsia"/>
         </w:rPr>
-        <w:t xml:space="preserve"> and s</w:t>
-      </w:r>
-      <w:proofErr w:type="spellStart"/>
-      <w:r>
-        <w:rPr>
-          <w:rFonts w:eastAsiaTheme="minorEastAsia"/>
-        </w:rPr>
-        <w:t>ubsequently</w:t>
-      </w:r>
-      <w:proofErr w:type="spellEnd"/>
-      <w:r>
-        <w:rPr>
-          <w:rFonts w:eastAsiaTheme="minorEastAsia"/>
-        </w:rPr>
-        <w:t xml:space="preserve"> used to achieve a standard QUBO model.</w:t>
+        <w:t xml:space="preserve"> and subsequently used to achieve a standard QUBO model.</w:t>
       </w:r>
     </w:p>
     <w:p/>
@@ -16693,7 +16659,6 @@
       <w:r>
         <w:t xml:space="preserve"> </w:t>
       </w:r>
-      <w:proofErr w:type="spellStart"/>
       <w:r>
         <w:rPr>
           <w:i/>
@@ -16701,7 +16666,6 @@
         </w:rPr>
         <w:t>n</w:t>
       </w:r>
-      <w:proofErr w:type="spellEnd"/>
       <w:r>
         <w:t xml:space="preserve"> </w:t>
       </w:r>
@@ -16962,15 +16926,7 @@
     <w:p/>
     <w:p>
       <w:r>
-        <w:t xml:space="preserve">This algorithm splits large QUBO into smaller </w:t>
-      </w:r>
-      <w:proofErr w:type="spellStart"/>
-      <w:r>
-        <w:t>subQUBOs</w:t>
-      </w:r>
-      <w:proofErr w:type="spellEnd"/>
-      <w:r>
-        <w:t>, solves them</w:t>
+        <w:t>This algorithm splits large QUBO into smaller subQUBOs, solves them</w:t>
       </w:r>
       <w:r>
         <w:t xml:space="preserve"> separately</w:t>
@@ -17003,15 +16959,7 @@
         <w:t>.</w:t>
       </w:r>
       <w:r>
-        <w:t xml:space="preserve"> The </w:t>
-      </w:r>
-      <w:proofErr w:type="spellStart"/>
-      <w:r>
-        <w:t>subQUBOs</w:t>
-      </w:r>
-      <w:proofErr w:type="spellEnd"/>
-      <w:r>
-        <w:t xml:space="preserve"> can be solved using </w:t>
+        <w:t xml:space="preserve"> The subQUBOs can be solved using </w:t>
       </w:r>
       <w:r>
         <w:t xml:space="preserve">a </w:t>
@@ -17071,15 +17019,7 @@
     <w:p/>
     <w:p>
       <w:r>
-        <w:t xml:space="preserve">This is useful when using quantum devices because larger QUBOs cannot be mapped on them, but smaller </w:t>
-      </w:r>
-      <w:proofErr w:type="spellStart"/>
-      <w:r>
-        <w:t>subQUBOs</w:t>
-      </w:r>
-      <w:proofErr w:type="spellEnd"/>
-      <w:r>
-        <w:t xml:space="preserve"> can be, allowing us to solve large</w:t>
+        <w:t>This is useful when using quantum devices because larger QUBOs cannot be mapped on them, but smaller subQUBOs can be, allowing us to solve large</w:t>
       </w:r>
       <w:r>
         <w:t>r</w:t>
@@ -18014,7 +17954,6 @@
         </w:rPr>
         <w:t xml:space="preserve">First, they consider a problem, where the next node, </w:t>
       </w:r>
-      <w:proofErr w:type="spellStart"/>
       <w:r>
         <w:rPr>
           <w:rFonts w:eastAsiaTheme="minorEastAsia"/>
@@ -18032,14 +17971,12 @@
         </w:rPr>
         <w:t>to</w:t>
       </w:r>
-      <w:proofErr w:type="spellEnd"/>
       <w:r>
         <w:rPr>
           <w:rFonts w:eastAsiaTheme="minorEastAsia"/>
         </w:rPr>
         <w:t xml:space="preserve">, is better than the current node, </w:t>
       </w:r>
-      <w:proofErr w:type="spellStart"/>
       <w:r>
         <w:rPr>
           <w:rFonts w:eastAsiaTheme="minorEastAsia"/>
@@ -18057,7 +17994,6 @@
         </w:rPr>
         <w:t>from</w:t>
       </w:r>
-      <w:proofErr w:type="spellEnd"/>
       <w:r>
         <w:rPr>
           <w:rFonts w:eastAsiaTheme="minorEastAsia"/>
@@ -19922,7 +19858,6 @@
         </w:rPr>
         <w:t>, we need to take the coefficient of its linear part (</w:t>
       </w:r>
-      <w:proofErr w:type="spellStart"/>
       <w:r>
         <w:rPr>
           <w:rFonts w:eastAsiaTheme="minorEastAsia"/>
@@ -19940,7 +19875,6 @@
         </w:rPr>
         <w:t>ii</w:t>
       </w:r>
-      <w:proofErr w:type="spellEnd"/>
       <w:r>
         <w:rPr>
           <w:rFonts w:eastAsiaTheme="minorEastAsia"/>
@@ -19990,7 +19924,6 @@
         </w:rPr>
         <w:t xml:space="preserve"> (</w:t>
       </w:r>
-      <w:proofErr w:type="spellStart"/>
       <w:r>
         <w:rPr>
           <w:rFonts w:eastAsiaTheme="minorEastAsia"/>
@@ -20017,7 +19950,6 @@
         </w:rPr>
         <w:t>j</w:t>
       </w:r>
-      <w:proofErr w:type="spellEnd"/>
       <w:r>
         <w:rPr>
           <w:rFonts w:eastAsiaTheme="minorEastAsia"/>
@@ -20057,7 +19989,6 @@
         </w:rPr>
         <w:t xml:space="preserve"> second decision variable associated with (</w:t>
       </w:r>
-      <w:proofErr w:type="spellStart"/>
       <w:r>
         <w:rPr>
           <w:rFonts w:eastAsiaTheme="minorEastAsia"/>
@@ -20075,7 +20006,6 @@
         </w:rPr>
         <w:t>j</w:t>
       </w:r>
-      <w:proofErr w:type="spellEnd"/>
       <w:r>
         <w:rPr>
           <w:rFonts w:eastAsiaTheme="minorEastAsia"/>
@@ -20486,7 +20416,6 @@
         </w:rPr>
         <w:t>(</w:t>
       </w:r>
-      <w:proofErr w:type="spellStart"/>
       <w:r>
         <w:rPr>
           <w:rFonts w:eastAsiaTheme="minorEastAsia"/>
@@ -20504,7 +20433,6 @@
         </w:rPr>
         <w:t>ij</w:t>
       </w:r>
-      <w:proofErr w:type="spellEnd"/>
       <w:r>
         <w:rPr>
           <w:rFonts w:eastAsiaTheme="minorEastAsia"/>
@@ -20964,7 +20892,6 @@
         </w:rPr>
         <w:t xml:space="preserve">The estimates for </w:t>
       </w:r>
-      <w:proofErr w:type="spellStart"/>
       <w:r>
         <w:rPr>
           <w:rFonts w:eastAsiaTheme="minorEastAsia"/>
@@ -20982,7 +20909,6 @@
         </w:rPr>
         <w:t>to</w:t>
       </w:r>
-      <w:proofErr w:type="spellEnd"/>
       <w:r>
         <w:rPr>
           <w:rFonts w:eastAsiaTheme="minorEastAsia"/>
@@ -21071,7 +20997,6 @@
         </w:rPr>
         <w:t xml:space="preserve"> and the next largest </w:t>
       </w:r>
-      <w:proofErr w:type="spellStart"/>
       <w:r>
         <w:rPr>
           <w:rFonts w:eastAsiaTheme="minorEastAsia"/>
@@ -21089,7 +21014,6 @@
         </w:rPr>
         <w:t>est</w:t>
       </w:r>
-      <w:proofErr w:type="spellEnd"/>
       <w:r>
         <w:rPr>
           <w:rFonts w:eastAsiaTheme="minorEastAsia"/>
@@ -21812,7 +21736,6 @@
         </w:rPr>
         <w:t>(</w:t>
       </w:r>
-      <w:proofErr w:type="spellStart"/>
       <w:proofErr w:type="gramStart"/>
       <w:r>
         <w:rPr>
@@ -21831,7 +21754,6 @@
         </w:rPr>
         <w:t>f</w:t>
       </w:r>
-      <w:proofErr w:type="spellEnd"/>
       <w:r>
         <w:rPr>
           <w:rFonts w:eastAsiaTheme="minorEastAsia"/>
@@ -21851,7 +21773,6 @@
         </w:rPr>
         <w:t xml:space="preserve"> with the penalty coefficient used. We can also calculate the mean energy of the solutions (</w:t>
       </w:r>
-      <w:proofErr w:type="spellStart"/>
       <w:r>
         <w:rPr>
           <w:rFonts w:eastAsiaTheme="minorEastAsia"/>
@@ -21869,14 +21790,12 @@
         </w:rPr>
         <w:t>avg</w:t>
       </w:r>
-      <w:proofErr w:type="spellEnd"/>
       <w:r>
         <w:rPr>
           <w:rFonts w:eastAsiaTheme="minorEastAsia"/>
         </w:rPr>
         <w:t>) and the standard deviation (</w:t>
       </w:r>
-      <w:proofErr w:type="spellStart"/>
       <w:r>
         <w:rPr>
           <w:rFonts w:eastAsiaTheme="minorEastAsia"/>
@@ -21894,7 +21813,6 @@
         </w:rPr>
         <w:t>std</w:t>
       </w:r>
-      <w:proofErr w:type="spellEnd"/>
       <w:r>
         <w:rPr>
           <w:rFonts w:eastAsiaTheme="minorEastAsia"/>
@@ -22274,7 +22192,6 @@
         </w:rPr>
         <w:t xml:space="preserve"> </w:t>
       </w:r>
-      <w:proofErr w:type="spellStart"/>
       <w:r>
         <w:rPr>
           <w:rFonts w:eastAsiaTheme="minorEastAsia"/>
@@ -22292,14 +22209,12 @@
         </w:rPr>
         <w:t>f</w:t>
       </w:r>
-      <w:proofErr w:type="spellEnd"/>
       <w:r>
         <w:rPr>
           <w:rFonts w:eastAsiaTheme="minorEastAsia"/>
         </w:rPr>
         <w:t xml:space="preserve">, </w:t>
       </w:r>
-      <w:proofErr w:type="spellStart"/>
       <w:r>
         <w:rPr>
           <w:rFonts w:eastAsiaTheme="minorEastAsia"/>
@@ -22317,14 +22232,12 @@
         </w:rPr>
         <w:t>avg</w:t>
       </w:r>
-      <w:proofErr w:type="spellEnd"/>
       <w:r>
         <w:rPr>
           <w:rFonts w:eastAsiaTheme="minorEastAsia"/>
         </w:rPr>
         <w:t xml:space="preserve"> and </w:t>
       </w:r>
-      <w:proofErr w:type="spellStart"/>
       <w:r>
         <w:rPr>
           <w:rFonts w:eastAsiaTheme="minorEastAsia"/>
@@ -22342,7 +22255,6 @@
         </w:rPr>
         <w:t>std</w:t>
       </w:r>
-      <w:proofErr w:type="spellEnd"/>
       <w:r>
         <w:rPr>
           <w:rFonts w:eastAsiaTheme="minorEastAsia"/>
@@ -28964,7 +28876,6 @@
   <w:style w:type="character" w:default="1" w:styleId="DefaultParagraphFont">
     <w:name w:val="Default Paragraph Font"/>
     <w:uiPriority w:val="1"/>
-    <w:semiHidden/>
     <w:unhideWhenUsed/>
   </w:style>
   <w:style w:type="table" w:default="1" w:styleId="TableNormal">

</xml_diff>